<commit_message>
Buku bab 2 Selesai dan fitness diatur
Perubahan Fitness
1. Di rata rata jumlah ketemu
2. Di rata rata total area
3. Di rata rata jumlah ketemu
4. Udah ratio sih
5. cuma perbaikan
</commit_message>
<xml_diff>
--- a/BukuStuff/Hasil/Bab2.docx
+++ b/BukuStuff/Hasil/Bab2.docx
@@ -59,13 +59,16 @@
     </w:p>
     <w:p>
       <w:r>
-        <w:t xml:space="preserve">Di Genetic Algorithm yang didasarkan pada seleksi alam, akan diciptakan sejumlah kandidat solusi yang pada algoritma ini akan berevolusi dengan harapan </w:t>
-      </w:r>
-      <w:r>
-        <w:t>solusi yang terbaik dapat ditemukan</w:t>
-      </w:r>
-      <w:r>
-        <w:t xml:space="preserve"> dan digunakan pada masalah yang ada</w:t>
+        <w:t xml:space="preserve">Genetic Algorithm yang didasarkan pada seleksi alam, akan </w:t>
+      </w:r>
+      <w:r>
+        <w:t>men</w:t>
+      </w:r>
+      <w:r>
+        <w:t xml:space="preserve">ciptakan sejumlah kandidat solusi yang pada algoritma ini akan berevolusi dengan harapan </w:t>
+      </w:r>
+      <w:r>
+        <w:t>setiap generasi solusi yang dibuat akan selalu berevolusi dan lebih bagus daripada solusi generasi sebelumnya</w:t>
       </w:r>
       <w:r>
         <w:t>.</w:t>
@@ -169,13 +172,6 @@
     <w:p>
       <w:pPr>
         <w:pStyle w:val="STTSJudulSubBab"/>
-        <w:jc w:val="center"/>
-      </w:pPr>
-    </w:p>
-    <w:p>
-      <w:pPr>
-        <w:pStyle w:val="STTSJudulSubBab"/>
-        <w:jc w:val="center"/>
       </w:pPr>
     </w:p>
     <w:p>
@@ -230,7 +226,7 @@
                     </pic:cNvPicPr>
                   </pic:nvPicPr>
                   <pic:blipFill>
-                    <a:blip r:embed="rId7">
+                    <a:blip r:embed="rId8">
                       <a:extLst>
                         <a:ext uri="{28A0092B-C50C-407E-A947-70E740481C1C}">
                           <a14:useLocalDpi xmlns:a14="http://schemas.microsoft.com/office/drawing/2010/main" val="0"/>
@@ -488,7 +484,7 @@
                     </pic:cNvPicPr>
                   </pic:nvPicPr>
                   <pic:blipFill>
-                    <a:blip r:embed="rId8">
+                    <a:blip r:embed="rId9">
                       <a:extLst>
                         <a:ext uri="{28A0092B-C50C-407E-A947-70E740481C1C}">
                           <a14:useLocalDpi xmlns:a14="http://schemas.microsoft.com/office/drawing/2010/main" val="0"/>
@@ -625,7 +621,7 @@
                     </pic:cNvPicPr>
                   </pic:nvPicPr>
                   <pic:blipFill>
-                    <a:blip r:embed="rId9">
+                    <a:blip r:embed="rId10">
                       <a:extLst>
                         <a:ext uri="{28A0092B-C50C-407E-A947-70E740481C1C}">
                           <a14:useLocalDpi xmlns:a14="http://schemas.microsoft.com/office/drawing/2010/main" val="0"/>
@@ -662,10 +658,7 @@
         <w:pStyle w:val="STTSGambar"/>
       </w:pPr>
       <w:r>
-        <w:t>Gambar 2.</w:t>
-      </w:r>
-      <w:r>
-        <w:t>3</w:t>
+        <w:t>Gambar 2.3</w:t>
       </w:r>
     </w:p>
     <w:p>
@@ -673,10 +666,7 @@
         <w:pStyle w:val="STTSGambar"/>
       </w:pPr>
       <w:r>
-        <w:t xml:space="preserve">Visualisasi </w:t>
-      </w:r>
-      <w:r>
-        <w:t>Random Mutation</w:t>
+        <w:t>Visualisasi Random Mutation</w:t>
       </w:r>
     </w:p>
     <w:p>
@@ -800,7 +790,7 @@
                     </pic:cNvPicPr>
                   </pic:nvPicPr>
                   <pic:blipFill>
-                    <a:blip r:embed="rId10">
+                    <a:blip r:embed="rId11">
                       <a:extLst>
                         <a:ext uri="{28A0092B-C50C-407E-A947-70E740481C1C}">
                           <a14:useLocalDpi xmlns:a14="http://schemas.microsoft.com/office/drawing/2010/main" val="0"/>
@@ -837,10 +827,7 @@
         <w:pStyle w:val="STTSGambar"/>
       </w:pPr>
       <w:r>
-        <w:t>Gambar 2.</w:t>
-      </w:r>
-      <w:r>
-        <w:t>4</w:t>
+        <w:t>Gambar 2.4</w:t>
       </w:r>
     </w:p>
     <w:p>
@@ -848,10 +835,7 @@
         <w:pStyle w:val="STTSGambar"/>
       </w:pPr>
       <w:r>
-        <w:t xml:space="preserve">Visualisasi </w:t>
-      </w:r>
-      <w:r>
-        <w:t>konsep Elitism</w:t>
+        <w:t>Visualisasi konsep Elitism</w:t>
       </w:r>
     </w:p>
     <w:p>
@@ -874,19 +858,7 @@
     </w:p>
     <w:p>
       <w:r>
-        <w:t xml:space="preserve">Setalah tahap – tahap di atas telah diselesaikan, algoritma genetik telah membuat sebuah generasi baru yang memiliki </w:t>
-      </w:r>
-      <w:r>
-        <w:t>harapan</w:t>
-      </w:r>
-      <w:r>
-        <w:t xml:space="preserve"> nilai Fitness lebih baik daripada generasi sebelumnya. Setelah generasi baru dibuat, maka algoritma genetik akan kembali ke tahap ke-2 yaitu seleksi, maju ke tahap ke-3 reproduksi dan siklus ini akan </w:t>
-      </w:r>
-      <w:r>
-        <w:t>terus</w:t>
-      </w:r>
-      <w:r>
-        <w:t xml:space="preserve"> berlanjut </w:t>
+        <w:t xml:space="preserve">Setalah tahap – tahap di atas telah diselesaikan, algoritma genetik telah membuat sebuah generasi baru yang memiliki harapan nilai Fitness lebih baik daripada generasi sebelumnya. Setelah generasi baru dibuat, maka algoritma genetik akan kembali ke tahap ke-2 yaitu seleksi, maju ke tahap ke-3 reproduksi dan siklus ini akan terus berlanjut </w:t>
       </w:r>
       <w:r>
         <w:t>hingga</w:t>
@@ -944,36 +916,1424 @@
     </w:p>
     <w:p>
       <w:r>
-        <w:t>Genetic Algorithm akan diimplementasi dalam game “Splatted” d</w:t>
-      </w:r>
-      <w:r>
-        <w:t xml:space="preserve">alam pembuatan map atau juga bisa disebut Map Generation. Dalam game ini, map yang akan dibuat terdiri dari sebuah array 2D yang bisa berisi jalan, batu player ataupun Power-up. </w:t>
-      </w:r>
-      <w:r>
-        <w:t>Tetapi algoritma genetik cenderung kurang efektif dalam mengolah array 2D dikarenakan terbatasnya metode Crossover dan Mutation yang tersedia dan juga karena array 1 dimensi cenderung sudah cukup bagus untuk merepresentasikan sebuah solusi.</w:t>
-      </w:r>
-      <w:r>
-        <w:t xml:space="preserve"> Dikarenakan itu, dalam penerapan genetic algorithm. Oleh karena itu untuk pembuatan kromosom akan menggunakan array 1 dimensi, tetapi perhitungan fitness akan menggunakan array 2D yang didapat dari </w:t>
-      </w:r>
-      <w:r>
-        <w:t>kromosom yang berbentuk array 1 dimensi.</w:t>
-      </w:r>
-    </w:p>
-    <w:p>
-      <w:r>
-        <w:t>Kami tidak akan membuat ulang sebuah algoritma genetik dari awal, tetapi menggunakan library yang telah disediakan oleh giacomelli bernama GeneticSharp.</w:t>
-      </w:r>
-      <w:r>
-        <w:t xml:space="preserve"> Dalam GeneticSharp telah dipersiapkan seluruh keperluan untuk membuat sebuah algoritma genetik, termasuk Class – Class fondasi yang dapat dipakai bila ingin membuat sebuah unsur yang berbeda dengan yang telah dipersiapkan oleh giaccomelli</w:t>
-      </w:r>
-      <w:r>
-        <w:t>, seperti sebuah kromosom yang di awal memiliki hanya 5 gene yang berisi angka 7. Sangat spesifik tapi pilihan tersebut ada bila pemakai menginginkannya.</w:t>
-      </w:r>
+        <w:t xml:space="preserve">Dalam tugas akhir kami, kita akan memakai library yang telah disediakan oleh Diego Giacomelli dengan username Github giacomelli </w:t>
+      </w:r>
+      <w:r>
+        <w:t>b</w:t>
+      </w:r>
+      <w:r>
+        <w:t>ernama GeneticSharp</w:t>
+      </w:r>
+      <w:r>
+        <w:t xml:space="preserve">. GeneticSharp sesuai namanya adalah sebuah library yang telah menyediakan Genetic Algorithm siap dipakai. Dalam subbab ini akan dijelaskan </w:t>
+      </w:r>
+      <w:r>
+        <w:t>kode – kode dalam pembuatan Algoritma genetik dasar</w:t>
+      </w:r>
+      <w:r>
+        <w:t>.</w:t>
+      </w:r>
+    </w:p>
+    <w:p>
+      <w:pPr>
+        <w:pStyle w:val="STTSAlgoritma"/>
+      </w:pPr>
+    </w:p>
+    <w:p>
+      <w:pPr>
+        <w:pStyle w:val="STTSAlgoritma"/>
+      </w:pPr>
+      <w:r>
+        <w:t xml:space="preserve">Algoritma </w:t>
+      </w:r>
+      <w:r>
+        <w:t>2</w:t>
+      </w:r>
+      <w:r>
+        <w:t xml:space="preserve">.1 </w:t>
+      </w:r>
+      <w:r>
+        <w:t>Pseudocode Library GeneticSharp</w:t>
+      </w:r>
+    </w:p>
+    <w:p>
+      <w:pPr>
+        <w:pStyle w:val="STTSAlgoritmaContent"/>
+        <w:numPr>
+          <w:ilvl w:val="0"/>
+          <w:numId w:val="9"/>
+        </w:numPr>
+        <w:ind w:left="567" w:hanging="567"/>
+      </w:pPr>
+      <w:r>
+        <w:t>Menggunakan library</w:t>
+      </w:r>
+      <w:r>
+        <w:t xml:space="preserve"> </w:t>
+      </w:r>
+      <w:r>
+        <w:t>GeneticSharp.Domain.*</w:t>
+      </w:r>
+    </w:p>
+    <w:p>
+      <w:pPr>
+        <w:pStyle w:val="STTSAlgoritmaContent"/>
+        <w:numPr>
+          <w:ilvl w:val="0"/>
+          <w:numId w:val="9"/>
+        </w:numPr>
+        <w:ind w:left="567" w:hanging="567"/>
+      </w:pPr>
+    </w:p>
+    <w:p>
+      <w:pPr>
+        <w:pStyle w:val="STTSAlgoritmaContent"/>
+        <w:numPr>
+          <w:ilvl w:val="0"/>
+          <w:numId w:val="9"/>
+        </w:numPr>
+        <w:ind w:left="567" w:hanging="567"/>
+      </w:pPr>
+      <w:r>
+        <w:t>var</w:t>
+      </w:r>
+      <w:r>
+        <w:t>K</w:t>
+      </w:r>
+      <w:r>
+        <w:t>romosom = new FloatingPointChromosome(</w:t>
+      </w:r>
+    </w:p>
+    <w:p>
+      <w:pPr>
+        <w:pStyle w:val="STTSAlgoritmaContent"/>
+        <w:numPr>
+          <w:ilvl w:val="0"/>
+          <w:numId w:val="9"/>
+        </w:numPr>
+        <w:ind w:left="567" w:hanging="567"/>
+      </w:pPr>
+      <w:r>
+        <w:t xml:space="preserve">  Array batas minimum gene,</w:t>
+      </w:r>
+    </w:p>
+    <w:p>
+      <w:pPr>
+        <w:pStyle w:val="STTSAlgoritmaContent"/>
+        <w:numPr>
+          <w:ilvl w:val="0"/>
+          <w:numId w:val="9"/>
+        </w:numPr>
+        <w:ind w:left="567" w:hanging="567"/>
+      </w:pPr>
+      <w:r>
+        <w:t xml:space="preserve">  Array batas maximum gene</w:t>
+      </w:r>
+      <w:r>
+        <w:t>,</w:t>
+      </w:r>
+    </w:p>
+    <w:p>
+      <w:pPr>
+        <w:pStyle w:val="STTSAlgoritmaContent"/>
+        <w:numPr>
+          <w:ilvl w:val="0"/>
+          <w:numId w:val="9"/>
+        </w:numPr>
+        <w:ind w:left="567" w:hanging="567"/>
+      </w:pPr>
+      <w:r>
+        <w:t xml:space="preserve">  Array jumlah bit gene,</w:t>
+      </w:r>
+    </w:p>
+    <w:p>
+      <w:pPr>
+        <w:pStyle w:val="STTSAlgoritmaContent"/>
+        <w:numPr>
+          <w:ilvl w:val="0"/>
+          <w:numId w:val="9"/>
+        </w:numPr>
+        <w:ind w:left="567" w:hanging="567"/>
+      </w:pPr>
+      <w:r>
+        <w:t xml:space="preserve">  Array jumlah bilangan desimal</w:t>
+      </w:r>
+      <w:r>
+        <w:t>)</w:t>
+      </w:r>
+    </w:p>
+    <w:p>
+      <w:pPr>
+        <w:pStyle w:val="STTSAlgoritmaContent"/>
+        <w:numPr>
+          <w:ilvl w:val="0"/>
+          <w:numId w:val="9"/>
+        </w:numPr>
+        <w:ind w:left="567" w:hanging="567"/>
+      </w:pPr>
+    </w:p>
+    <w:p>
+      <w:pPr>
+        <w:pStyle w:val="STTSAlgoritmaContent"/>
+        <w:numPr>
+          <w:ilvl w:val="0"/>
+          <w:numId w:val="9"/>
+        </w:numPr>
+        <w:ind w:left="567" w:hanging="567"/>
+      </w:pPr>
+      <w:r>
+        <w:t>var</w:t>
+      </w:r>
+      <w:r>
+        <w:t>P</w:t>
+      </w:r>
+      <w:r>
+        <w:t>opulasi = new Population(</w:t>
+      </w:r>
+    </w:p>
+    <w:p>
+      <w:pPr>
+        <w:pStyle w:val="STTSAlgoritmaContent"/>
+        <w:numPr>
+          <w:ilvl w:val="0"/>
+          <w:numId w:val="9"/>
+        </w:numPr>
+        <w:ind w:left="567" w:hanging="567"/>
+      </w:pPr>
+      <w:r>
+        <w:t xml:space="preserve">  minPopulasi,maxPopulasi,kromosom =</w:t>
+      </w:r>
+      <w:r>
+        <w:t>&gt;</w:t>
+      </w:r>
+      <w:r>
+        <w:t xml:space="preserve"> var</w:t>
+      </w:r>
+      <w:r>
+        <w:t>K</w:t>
+      </w:r>
+      <w:r>
+        <w:t>romosom)</w:t>
+      </w:r>
+    </w:p>
+    <w:p>
+      <w:pPr>
+        <w:pStyle w:val="STTSAlgoritmaContent"/>
+        <w:numPr>
+          <w:ilvl w:val="0"/>
+          <w:numId w:val="9"/>
+        </w:numPr>
+        <w:ind w:left="567" w:hanging="567"/>
+      </w:pPr>
+    </w:p>
+    <w:p>
+      <w:pPr>
+        <w:pStyle w:val="STTSAlgoritmaContent"/>
+        <w:numPr>
+          <w:ilvl w:val="0"/>
+          <w:numId w:val="9"/>
+        </w:numPr>
+        <w:ind w:left="567" w:hanging="567"/>
+      </w:pPr>
+      <w:r>
+        <w:t>v</w:t>
+      </w:r>
+      <w:r>
+        <w:t>ar</w:t>
+      </w:r>
+      <w:r>
+        <w:t>F</w:t>
+      </w:r>
+      <w:r>
+        <w:t>ungsi</w:t>
+      </w:r>
+      <w:r>
+        <w:t>F</w:t>
+      </w:r>
+      <w:r>
+        <w:t>itness = new FuncFitness((c)=&gt;</w:t>
+      </w:r>
+    </w:p>
+    <w:p>
+      <w:pPr>
+        <w:pStyle w:val="STTSAlgoritmaContent"/>
+        <w:numPr>
+          <w:ilvl w:val="0"/>
+          <w:numId w:val="9"/>
+        </w:numPr>
+        <w:ind w:left="567" w:hanging="567"/>
+      </w:pPr>
+      <w:r>
+        <w:t xml:space="preserve">  kromosom</w:t>
+      </w:r>
+      <w:r>
+        <w:t>Sekarang</w:t>
+      </w:r>
+      <w:r>
+        <w:t xml:space="preserve"> = c as FloatingPointChromosome</w:t>
+      </w:r>
+    </w:p>
+    <w:p>
+      <w:pPr>
+        <w:pStyle w:val="STTSAlgoritmaContent"/>
+        <w:numPr>
+          <w:ilvl w:val="0"/>
+          <w:numId w:val="9"/>
+        </w:numPr>
+        <w:ind w:left="567" w:hanging="567"/>
+      </w:pPr>
+      <w:r>
+        <w:t xml:space="preserve">  arrK</w:t>
+      </w:r>
+      <w:r>
+        <w:t>romosom</w:t>
+      </w:r>
+      <w:r>
+        <w:t xml:space="preserve"> = </w:t>
+      </w:r>
+      <w:r>
+        <w:t>kromosomSekarang</w:t>
+      </w:r>
+      <w:r>
+        <w:t>.ToFloatingPoints()</w:t>
+      </w:r>
+    </w:p>
+    <w:p>
+      <w:pPr>
+        <w:pStyle w:val="STTSAlgoritmaContent"/>
+        <w:numPr>
+          <w:ilvl w:val="0"/>
+          <w:numId w:val="9"/>
+        </w:numPr>
+        <w:ind w:left="567" w:hanging="567"/>
+      </w:pPr>
+      <w:r>
+        <w:t xml:space="preserve">  {fungsi untuk menghitung fitness anda}</w:t>
+      </w:r>
+    </w:p>
+    <w:p>
+      <w:pPr>
+        <w:pStyle w:val="STTSAlgoritmaContent"/>
+        <w:numPr>
+          <w:ilvl w:val="0"/>
+          <w:numId w:val="9"/>
+        </w:numPr>
+        <w:ind w:left="567" w:hanging="567"/>
+      </w:pPr>
+      <w:r>
+        <w:t xml:space="preserve">  return fitness</w:t>
+      </w:r>
+    </w:p>
+    <w:p>
+      <w:pPr>
+        <w:pStyle w:val="STTSAlgoritmaContent"/>
+        <w:numPr>
+          <w:ilvl w:val="0"/>
+          <w:numId w:val="9"/>
+        </w:numPr>
+        <w:ind w:left="567" w:hanging="567"/>
+      </w:pPr>
+      <w:r>
+        <w:t>)</w:t>
+      </w:r>
+    </w:p>
+    <w:p>
+      <w:pPr>
+        <w:pStyle w:val="STTSAlgoritmaContent"/>
+        <w:numPr>
+          <w:ilvl w:val="0"/>
+          <w:numId w:val="9"/>
+        </w:numPr>
+        <w:ind w:left="567" w:hanging="567"/>
+      </w:pPr>
+    </w:p>
+    <w:p>
+      <w:pPr>
+        <w:pStyle w:val="STTSAlgoritmaContent"/>
+        <w:numPr>
+          <w:ilvl w:val="0"/>
+          <w:numId w:val="9"/>
+        </w:numPr>
+        <w:ind w:left="567" w:hanging="567"/>
+      </w:pPr>
+      <w:r>
+        <w:t>var</w:t>
+      </w:r>
+      <w:r>
+        <w:t>M</w:t>
+      </w:r>
+      <w:r>
+        <w:t>etodeSeleksi = new RouletteWheelSelection()</w:t>
+      </w:r>
+    </w:p>
+    <w:p>
+      <w:pPr>
+        <w:pStyle w:val="STTSAlgoritmaContent"/>
+        <w:numPr>
+          <w:ilvl w:val="0"/>
+          <w:numId w:val="9"/>
+        </w:numPr>
+        <w:ind w:left="567" w:hanging="567"/>
+      </w:pPr>
+    </w:p>
+    <w:p>
+      <w:pPr>
+        <w:pStyle w:val="STTSAlgoritmaContent"/>
+        <w:numPr>
+          <w:ilvl w:val="0"/>
+          <w:numId w:val="9"/>
+        </w:numPr>
+        <w:ind w:left="567" w:hanging="567"/>
+      </w:pPr>
+      <w:r>
+        <w:t>v</w:t>
+      </w:r>
+      <w:r>
+        <w:t>ar</w:t>
+      </w:r>
+      <w:r>
+        <w:t>C</w:t>
+      </w:r>
+      <w:r>
+        <w:t>rossover = new UniformCrossover(</w:t>
+      </w:r>
+      <w:r>
+        <w:t xml:space="preserve">kemungkinan crossover terjadi </w:t>
+      </w:r>
+      <w:r>
+        <w:t>{</w:t>
+      </w:r>
+      <w:r>
+        <w:t>0-1</w:t>
+      </w:r>
+      <w:r>
+        <w:t>}</w:t>
+      </w:r>
+      <w:r>
+        <w:t>)</w:t>
+      </w:r>
+    </w:p>
+    <w:p>
+      <w:pPr>
+        <w:pStyle w:val="STTSAlgoritmaContent"/>
+        <w:numPr>
+          <w:ilvl w:val="0"/>
+          <w:numId w:val="9"/>
+        </w:numPr>
+        <w:ind w:left="567" w:hanging="567"/>
+      </w:pPr>
+    </w:p>
+    <w:p>
+      <w:pPr>
+        <w:pStyle w:val="STTSAlgoritmaContent"/>
+        <w:numPr>
+          <w:ilvl w:val="0"/>
+          <w:numId w:val="9"/>
+        </w:numPr>
+        <w:ind w:left="567" w:hanging="567"/>
+      </w:pPr>
+      <w:r>
+        <w:t>varMutasi</w:t>
+      </w:r>
+      <w:r>
+        <w:t xml:space="preserve"> = new </w:t>
+      </w:r>
+      <w:r>
+        <w:t>UniformMutation</w:t>
+      </w:r>
+      <w:r>
+        <w:t>()</w:t>
+      </w:r>
+    </w:p>
+    <w:p>
+      <w:pPr>
+        <w:pStyle w:val="STTSAlgoritmaContent"/>
+        <w:numPr>
+          <w:ilvl w:val="0"/>
+          <w:numId w:val="9"/>
+        </w:numPr>
+        <w:ind w:left="567" w:hanging="567"/>
+      </w:pPr>
+    </w:p>
+    <w:p>
+      <w:pPr>
+        <w:pStyle w:val="STTSAlgoritmaContent"/>
+        <w:numPr>
+          <w:ilvl w:val="0"/>
+          <w:numId w:val="9"/>
+        </w:numPr>
+        <w:ind w:left="567" w:hanging="567"/>
+      </w:pPr>
+      <w:r>
+        <w:t>var</w:t>
+      </w:r>
+      <w:r>
+        <w:t>StopCon</w:t>
+      </w:r>
+      <w:r>
+        <w:t xml:space="preserve"> = new </w:t>
+      </w:r>
+      <w:r>
+        <w:t>GenerationNumberTermination</w:t>
+      </w:r>
+      <w:r>
+        <w:t>(100</w:t>
+      </w:r>
+      <w:r>
+        <w:t>0</w:t>
+      </w:r>
+      <w:r>
+        <w:t>);</w:t>
+      </w:r>
+    </w:p>
+    <w:p>
+      <w:pPr>
+        <w:pStyle w:val="STTSAlgoritmaContent"/>
+        <w:numPr>
+          <w:ilvl w:val="0"/>
+          <w:numId w:val="9"/>
+        </w:numPr>
+        <w:ind w:left="567" w:hanging="567"/>
+      </w:pPr>
+    </w:p>
+    <w:p>
+      <w:pPr>
+        <w:pStyle w:val="STTSAlgoritmaContent"/>
+        <w:numPr>
+          <w:ilvl w:val="0"/>
+          <w:numId w:val="9"/>
+        </w:numPr>
+        <w:ind w:left="567" w:hanging="567"/>
+      </w:pPr>
+      <w:r>
+        <w:t>varGA = new GeneticAlgorithm(</w:t>
+      </w:r>
+    </w:p>
+    <w:p>
+      <w:pPr>
+        <w:pStyle w:val="STTSAlgoritmaContent"/>
+        <w:numPr>
+          <w:ilvl w:val="0"/>
+          <w:numId w:val="9"/>
+        </w:numPr>
+        <w:ind w:left="567" w:hanging="567"/>
+      </w:pPr>
+      <w:r>
+        <w:t xml:space="preserve">  Populasi =&gt; </w:t>
+      </w:r>
+      <w:r>
+        <w:t>varPopulasi</w:t>
+      </w:r>
+      <w:r>
+        <w:t>,</w:t>
+      </w:r>
+    </w:p>
+    <w:p>
+      <w:pPr>
+        <w:pStyle w:val="STTSAlgoritmaContent"/>
+        <w:numPr>
+          <w:ilvl w:val="0"/>
+          <w:numId w:val="9"/>
+        </w:numPr>
+        <w:ind w:left="567" w:hanging="567"/>
+      </w:pPr>
+      <w:r>
+        <w:t xml:space="preserve">  </w:t>
+      </w:r>
+      <w:r>
+        <w:t>Fitness</w:t>
+      </w:r>
+      <w:r>
+        <w:t xml:space="preserve"> =&gt; varFungsiFitness,</w:t>
+      </w:r>
+    </w:p>
+    <w:p>
+      <w:pPr>
+        <w:pStyle w:val="STTSAlgoritmaContent"/>
+        <w:numPr>
+          <w:ilvl w:val="0"/>
+          <w:numId w:val="9"/>
+        </w:numPr>
+        <w:ind w:left="567" w:hanging="567"/>
+      </w:pPr>
+      <w:r>
+        <w:t xml:space="preserve">  </w:t>
+      </w:r>
+      <w:r>
+        <w:t>Metode Seleksi</w:t>
+      </w:r>
+      <w:r>
+        <w:t xml:space="preserve"> =&gt; </w:t>
+      </w:r>
+      <w:r>
+        <w:t>varMetodeSeleksi</w:t>
+      </w:r>
+      <w:r>
+        <w:t>,</w:t>
+      </w:r>
+    </w:p>
+    <w:p>
+      <w:pPr>
+        <w:pStyle w:val="STTSAlgoritmaContent"/>
+        <w:numPr>
+          <w:ilvl w:val="0"/>
+          <w:numId w:val="0"/>
+        </w:numPr>
+        <w:ind w:left="624" w:hanging="624"/>
+        <w:rPr>
+          <w:rFonts w:ascii="Times New Roman" w:hAnsi="Times New Roman"/>
+          <w:b/>
+          <w:bCs/>
+          <w:szCs w:val="24"/>
+        </w:rPr>
+      </w:pPr>
+      <w:r>
+        <w:rPr>
+          <w:rFonts w:ascii="Times New Roman" w:hAnsi="Times New Roman"/>
+          <w:b/>
+          <w:bCs/>
+          <w:szCs w:val="24"/>
+        </w:rPr>
+        <w:lastRenderedPageBreak/>
+        <w:t>Algoritma 2.1 (Lanjutan)</w:t>
+      </w:r>
+      <w:r>
+        <w:t xml:space="preserve">  </w:t>
+      </w:r>
+    </w:p>
+    <w:p>
+      <w:pPr>
+        <w:pStyle w:val="STTSAlgoritmaContent"/>
+        <w:numPr>
+          <w:ilvl w:val="0"/>
+          <w:numId w:val="9"/>
+        </w:numPr>
+        <w:ind w:left="567" w:hanging="567"/>
+      </w:pPr>
+      <w:r>
+        <w:t xml:space="preserve">  </w:t>
+      </w:r>
+      <w:r>
+        <w:t>Crossover</w:t>
+      </w:r>
+      <w:r>
+        <w:t xml:space="preserve"> =&gt; </w:t>
+      </w:r>
+      <w:r>
+        <w:t>varCrossover</w:t>
+      </w:r>
+      <w:r>
+        <w:t>,</w:t>
+      </w:r>
+    </w:p>
+    <w:p>
+      <w:pPr>
+        <w:pStyle w:val="STTSAlgoritmaContent"/>
+        <w:numPr>
+          <w:ilvl w:val="0"/>
+          <w:numId w:val="9"/>
+        </w:numPr>
+        <w:ind w:left="567" w:hanging="567"/>
+      </w:pPr>
+      <w:r>
+        <w:t xml:space="preserve">  </w:t>
+      </w:r>
+      <w:r>
+        <w:t>Mutasi</w:t>
+      </w:r>
+      <w:r>
+        <w:t xml:space="preserve"> =&gt; </w:t>
+      </w:r>
+      <w:r>
+        <w:t>varMutasi</w:t>
+      </w:r>
+      <w:r>
+        <w:t>)</w:t>
+      </w:r>
+    </w:p>
+    <w:p>
+      <w:pPr>
+        <w:pStyle w:val="STTSAlgoritmaContent"/>
+        <w:numPr>
+          <w:ilvl w:val="0"/>
+          <w:numId w:val="9"/>
+        </w:numPr>
+        <w:ind w:left="567" w:hanging="567"/>
+      </w:pPr>
+    </w:p>
+    <w:p>
+      <w:pPr>
+        <w:pStyle w:val="STTSAlgoritmaContent"/>
+        <w:numPr>
+          <w:ilvl w:val="0"/>
+          <w:numId w:val="9"/>
+        </w:numPr>
+        <w:ind w:left="567" w:hanging="567"/>
+      </w:pPr>
+      <w:r>
+        <w:t>varGA.Termination = varStopCon</w:t>
+      </w:r>
+    </w:p>
+    <w:p>
+      <w:pPr>
+        <w:pStyle w:val="STTSAlgoritmaContent"/>
+        <w:numPr>
+          <w:ilvl w:val="0"/>
+          <w:numId w:val="9"/>
+        </w:numPr>
+        <w:ind w:left="567" w:hanging="567"/>
+      </w:pPr>
+    </w:p>
+    <w:p>
+      <w:pPr>
+        <w:pStyle w:val="STTSAlgoritmaContent"/>
+        <w:numPr>
+          <w:ilvl w:val="0"/>
+          <w:numId w:val="9"/>
+        </w:numPr>
+        <w:ind w:left="567" w:hanging="567"/>
+      </w:pPr>
+      <w:r>
+        <w:t>varGA.Start();</w:t>
+      </w:r>
+    </w:p>
+    <w:p>
+      <w:pPr>
+        <w:pStyle w:val="STTSAlgoritmaContent"/>
+        <w:numPr>
+          <w:ilvl w:val="0"/>
+          <w:numId w:val="9"/>
+        </w:numPr>
+        <w:ind w:left="567" w:hanging="567"/>
+      </w:pPr>
+    </w:p>
+    <w:p>
+      <w:pPr>
+        <w:pStyle w:val="STTSAlgoritmaContent"/>
+        <w:numPr>
+          <w:ilvl w:val="0"/>
+          <w:numId w:val="9"/>
+        </w:numPr>
+        <w:ind w:left="567" w:hanging="567"/>
+      </w:pPr>
+      <w:r>
+        <w:t xml:space="preserve">hasilJadi = </w:t>
+      </w:r>
+      <w:r>
+        <w:t>varGA</w:t>
+      </w:r>
+      <w:r>
+        <w:t>.</w:t>
+      </w:r>
+      <w:r>
+        <w:t>BestChromosome</w:t>
+      </w:r>
+    </w:p>
+    <w:p>
+      <w:pPr>
+        <w:pStyle w:val="STTSAlgoritmaContent"/>
+        <w:numPr>
+          <w:ilvl w:val="0"/>
+          <w:numId w:val="0"/>
+        </w:numPr>
+      </w:pPr>
     </w:p>
     <w:p>
       <w:pPr>
         <w:pStyle w:val="STTSKutipanLebih5Baris"/>
-      </w:pPr>
+        <w:ind w:left="0" w:firstLine="720"/>
+      </w:pPr>
+      <w:r>
+        <w:t>Sekarang akan diperjelas kegunaan dari masing – masing Line of Code ;</w:t>
+      </w:r>
+    </w:p>
+    <w:p>
+      <w:pPr>
+        <w:pStyle w:val="STTSKutipanLebih5Baris"/>
+        <w:ind w:left="0" w:firstLine="720"/>
+      </w:pPr>
+    </w:p>
+    <w:p>
+      <w:pPr>
+        <w:pStyle w:val="ListParagraph"/>
+        <w:numPr>
+          <w:ilvl w:val="0"/>
+          <w:numId w:val="4"/>
+        </w:numPr>
+        <w:ind w:left="426" w:hanging="426"/>
+        <w:rPr>
+          <w:szCs w:val="24"/>
+        </w:rPr>
+      </w:pPr>
+      <w:r>
+        <w:rPr>
+          <w:szCs w:val="24"/>
+        </w:rPr>
+        <w:t>Line 3</w:t>
+      </w:r>
+      <w:r>
+        <w:rPr>
+          <w:szCs w:val="24"/>
+        </w:rPr>
+        <w:t xml:space="preserve"> - 7</w:t>
+      </w:r>
+      <w:r>
+        <w:rPr>
+          <w:szCs w:val="24"/>
+        </w:rPr>
+        <w:t xml:space="preserve"> :</w:t>
+      </w:r>
+      <w:r>
+        <w:rPr>
+          <w:szCs w:val="24"/>
+        </w:rPr>
+        <w:t xml:space="preserve"> Dalam membuat sebuah kromosom, GeneticSharp memerlukan 4 parameter, yaitu : batas max Gene, batas min Gene, jumlah bit Gene, dan jumlah bilangan desimal</w:t>
+      </w:r>
+      <w:r>
+        <w:rPr>
+          <w:szCs w:val="24"/>
+        </w:rPr>
+        <w:t>, semua dalam bentuk array</w:t>
+      </w:r>
+      <w:r>
+        <w:rPr>
+          <w:szCs w:val="24"/>
+        </w:rPr>
+        <w:t xml:space="preserve">. Batas max dan min Gene berguna untuk </w:t>
+      </w:r>
+      <w:r>
+        <w:rPr>
+          <w:szCs w:val="24"/>
+        </w:rPr>
+        <w:t>mengatur batas dari isi Gene dalam membuat populasi awal</w:t>
+      </w:r>
+      <w:r>
+        <w:rPr>
+          <w:szCs w:val="24"/>
+        </w:rPr>
+        <w:t>, ini berguna apabila setiap Gene memiliki batas maksimal yang berbeda. Parameter selanjutnya adalah jumlah bit dikarenakan GeneticSharp menggunakan mewarisi Class BinaryChromosomeBase yang hanya menggunakan angka biner. Parameter terakhir adalah jumlah angka desimal apabila Gene yang diinginkan ingin memiliki angka koma.</w:t>
+      </w:r>
+    </w:p>
+    <w:p>
+      <w:pPr>
+        <w:ind w:left="450" w:firstLine="270"/>
+        <w:rPr>
+          <w:szCs w:val="24"/>
+        </w:rPr>
+      </w:pPr>
+      <w:r>
+        <w:rPr>
+          <w:szCs w:val="24"/>
+        </w:rPr>
+        <w:t xml:space="preserve">GeneticSharp juga menyediakan Class IntegerChromosome yang memiliki kromosom numerik dan Gene angka biner yang mendirikan angka numerik tersebut, lalu ada BinaryChromosomebase yang merupakan basis dari 2 kelas Kromosom yang lainnya. Bila user tidak puas dengan pilihan ini maka user dapat membuat sebuah Class kromosom baru yang harus mewarisi class ChromosomeBase, dan melakukan Override Function </w:t>
+      </w:r>
+      <w:r>
+        <w:rPr>
+          <w:szCs w:val="24"/>
+        </w:rPr>
+        <w:t>tertentu.</w:t>
+      </w:r>
+    </w:p>
+    <w:p>
+      <w:pPr>
+        <w:ind w:left="450" w:firstLine="270"/>
+        <w:rPr>
+          <w:szCs w:val="24"/>
+        </w:rPr>
+      </w:pPr>
+    </w:p>
+    <w:p>
+      <w:pPr>
+        <w:pStyle w:val="ListParagraph"/>
+        <w:numPr>
+          <w:ilvl w:val="0"/>
+          <w:numId w:val="4"/>
+        </w:numPr>
+        <w:ind w:left="426" w:hanging="426"/>
+        <w:rPr>
+          <w:szCs w:val="24"/>
+        </w:rPr>
+      </w:pPr>
+      <w:r>
+        <w:rPr>
+          <w:szCs w:val="24"/>
+        </w:rPr>
+        <w:t>Line 9</w:t>
+      </w:r>
+      <w:r>
+        <w:rPr>
+          <w:szCs w:val="24"/>
+        </w:rPr>
+        <w:t xml:space="preserve"> - 10</w:t>
+      </w:r>
+      <w:r>
+        <w:rPr>
+          <w:szCs w:val="24"/>
+        </w:rPr>
+        <w:t xml:space="preserve"> :</w:t>
+      </w:r>
+      <w:r>
+        <w:rPr>
+          <w:szCs w:val="24"/>
+        </w:rPr>
+        <w:t xml:space="preserve"> Di Line ini ditentukan jumlah minimum dan maximum  jumlah kromosom dari sebuah populasi</w:t>
+      </w:r>
+      <w:r>
+        <w:rPr>
+          <w:szCs w:val="24"/>
+        </w:rPr>
+        <w:t>, dan di parameter ketiga adalah kromosom yang telah dibuat di line 3.</w:t>
+      </w:r>
+      <w:r>
+        <w:rPr>
+          <w:szCs w:val="24"/>
+        </w:rPr>
+        <w:t>~</w:t>
+      </w:r>
+    </w:p>
+    <w:p>
+      <w:pPr>
+        <w:pStyle w:val="ListParagraph"/>
+        <w:ind w:left="426" w:firstLine="0"/>
+        <w:rPr>
+          <w:szCs w:val="24"/>
+        </w:rPr>
+      </w:pPr>
+    </w:p>
+    <w:p>
+      <w:pPr>
+        <w:pStyle w:val="ListParagraph"/>
+        <w:numPr>
+          <w:ilvl w:val="0"/>
+          <w:numId w:val="4"/>
+        </w:numPr>
+        <w:ind w:left="426" w:hanging="426"/>
+        <w:rPr>
+          <w:szCs w:val="24"/>
+        </w:rPr>
+      </w:pPr>
+      <w:r>
+        <w:rPr>
+          <w:szCs w:val="24"/>
+        </w:rPr>
+        <w:t xml:space="preserve">Line </w:t>
+      </w:r>
+      <w:r>
+        <w:rPr>
+          <w:szCs w:val="24"/>
+        </w:rPr>
+        <w:t>12</w:t>
+      </w:r>
+      <w:r>
+        <w:rPr>
+          <w:szCs w:val="24"/>
+        </w:rPr>
+        <w:t xml:space="preserve"> - 17</w:t>
+      </w:r>
+      <w:r>
+        <w:rPr>
+          <w:szCs w:val="24"/>
+        </w:rPr>
+        <w:t xml:space="preserve"> : </w:t>
+      </w:r>
+      <w:r>
+        <w:rPr>
+          <w:szCs w:val="24"/>
+        </w:rPr>
+        <w:t xml:space="preserve">Di sini, dapat dibuat sebuah fungsi fitness yang akan menghitung fitness dari semua kromosom yang ada. Array dari kromosom yang diperiksa </w:t>
+      </w:r>
+      <w:r>
+        <w:rPr>
+          <w:szCs w:val="24"/>
+        </w:rPr>
+        <w:lastRenderedPageBreak/>
+        <w:t>dapat diambil menggunakan kode di line 13</w:t>
+      </w:r>
+      <w:r>
+        <w:rPr>
+          <w:szCs w:val="24"/>
+        </w:rPr>
+        <w:t xml:space="preserve"> dan 14</w:t>
+      </w:r>
+      <w:r>
+        <w:rPr>
+          <w:szCs w:val="24"/>
+        </w:rPr>
+        <w:t xml:space="preserve">, lalu dengan array </w:t>
+      </w:r>
+      <w:r>
+        <w:rPr>
+          <w:szCs w:val="24"/>
+        </w:rPr>
+        <w:t>kromosom</w:t>
+      </w:r>
+      <w:r>
+        <w:rPr>
+          <w:szCs w:val="24"/>
+        </w:rPr>
+        <w:t xml:space="preserve"> tersebut</w:t>
+      </w:r>
+      <w:r>
+        <w:rPr>
+          <w:szCs w:val="24"/>
+        </w:rPr>
+        <w:t>, fitness dapat dihitung sesuai dengan keperluan user.</w:t>
+      </w:r>
+      <w:r>
+        <w:rPr>
+          <w:szCs w:val="24"/>
+        </w:rPr>
+        <w:t>~</w:t>
+      </w:r>
+    </w:p>
+    <w:p>
+      <w:pPr>
+        <w:pStyle w:val="ListParagraph"/>
+        <w:ind w:left="426" w:firstLine="0"/>
+        <w:rPr>
+          <w:szCs w:val="24"/>
+        </w:rPr>
+      </w:pPr>
+    </w:p>
+    <w:p>
+      <w:pPr>
+        <w:pStyle w:val="ListParagraph"/>
+        <w:numPr>
+          <w:ilvl w:val="0"/>
+          <w:numId w:val="4"/>
+        </w:numPr>
+        <w:ind w:left="426" w:hanging="426"/>
+        <w:rPr>
+          <w:szCs w:val="24"/>
+        </w:rPr>
+      </w:pPr>
+      <w:r>
+        <w:rPr>
+          <w:szCs w:val="24"/>
+        </w:rPr>
+        <w:t xml:space="preserve"> </w:t>
+      </w:r>
+      <w:r>
+        <w:rPr>
+          <w:szCs w:val="24"/>
+        </w:rPr>
+        <w:t xml:space="preserve">Line </w:t>
+      </w:r>
+      <w:r>
+        <w:rPr>
+          <w:szCs w:val="24"/>
+        </w:rPr>
+        <w:t>1</w:t>
+      </w:r>
+      <w:r>
+        <w:rPr>
+          <w:szCs w:val="24"/>
+        </w:rPr>
+        <w:t>9</w:t>
+      </w:r>
+      <w:r>
+        <w:rPr>
+          <w:szCs w:val="24"/>
+        </w:rPr>
+        <w:t xml:space="preserve"> : </w:t>
+      </w:r>
+      <w:r>
+        <w:rPr>
+          <w:szCs w:val="24"/>
+        </w:rPr>
+        <w:t xml:space="preserve">Line ini dipakai untuk menentukan metode Seleksi kromosom. Metode yang disediakan oleh </w:t>
+      </w:r>
+      <w:r>
+        <w:rPr>
+          <w:szCs w:val="24"/>
+        </w:rPr>
+        <w:t>Diego Giacomelli diantaranya ada Elite, Stochastic Universal sampling</w:t>
+      </w:r>
+      <w:r>
+        <w:rPr>
+          <w:szCs w:val="24"/>
+        </w:rPr>
+        <w:t>, Uniform Crossover dan masih banyak lagi. Bila ingin membuat seleksi sendiri dapat membuat class baru yang mewarisi Class SelectionBase.</w:t>
+      </w:r>
+      <w:r>
+        <w:rPr>
+          <w:szCs w:val="24"/>
+        </w:rPr>
+        <w:t>`</w:t>
+      </w:r>
+    </w:p>
+    <w:p>
+      <w:pPr>
+        <w:pStyle w:val="ListParagraph"/>
+        <w:ind w:left="426" w:firstLine="0"/>
+        <w:rPr>
+          <w:szCs w:val="24"/>
+        </w:rPr>
+      </w:pPr>
+    </w:p>
+    <w:p>
+      <w:pPr>
+        <w:pStyle w:val="ListParagraph"/>
+        <w:numPr>
+          <w:ilvl w:val="0"/>
+          <w:numId w:val="4"/>
+        </w:numPr>
+        <w:ind w:left="426" w:hanging="426"/>
+        <w:rPr>
+          <w:szCs w:val="24"/>
+        </w:rPr>
+      </w:pPr>
+      <w:r>
+        <w:rPr>
+          <w:szCs w:val="24"/>
+        </w:rPr>
+        <w:t xml:space="preserve">Line </w:t>
+      </w:r>
+      <w:r>
+        <w:rPr>
+          <w:szCs w:val="24"/>
+        </w:rPr>
+        <w:t>2</w:t>
+      </w:r>
+      <w:r>
+        <w:rPr>
+          <w:szCs w:val="24"/>
+        </w:rPr>
+        <w:t>1</w:t>
+      </w:r>
+      <w:r>
+        <w:rPr>
+          <w:szCs w:val="24"/>
+        </w:rPr>
+        <w:t xml:space="preserve"> : </w:t>
+      </w:r>
+      <w:r>
+        <w:rPr>
+          <w:szCs w:val="24"/>
+        </w:rPr>
+        <w:t xml:space="preserve">Di sini dipilih Crossover yang akan dipakai oleh Algoritma Genetik, Giacomelli sekali lagi menawari kita dari banyak pilihan seperti </w:t>
+      </w:r>
+      <w:r>
+        <w:rPr>
+          <w:szCs w:val="24"/>
+        </w:rPr>
+        <w:t>One-Point, Two-Point, Cut and spliced, dan banyak lagi</w:t>
+      </w:r>
+      <w:r>
+        <w:rPr>
+          <w:szCs w:val="24"/>
+        </w:rPr>
+        <w:t>.</w:t>
+      </w:r>
+      <w:r>
+        <w:rPr>
+          <w:szCs w:val="24"/>
+        </w:rPr>
+        <w:t xml:space="preserve"> </w:t>
+      </w:r>
+      <w:r>
+        <w:rPr>
+          <w:szCs w:val="24"/>
+        </w:rPr>
+        <w:t>Crossover</w:t>
+      </w:r>
+      <w:r>
+        <w:rPr>
+          <w:szCs w:val="24"/>
+        </w:rPr>
+        <w:t xml:space="preserve"> buatan sendiri </w:t>
+      </w:r>
+      <w:r>
+        <w:rPr>
+          <w:szCs w:val="24"/>
+        </w:rPr>
+        <w:t>bisa dibuat juga tetapi</w:t>
+      </w:r>
+      <w:r>
+        <w:rPr>
+          <w:szCs w:val="24"/>
+        </w:rPr>
+        <w:t xml:space="preserve"> mewarisi Class CrossoverBase.</w:t>
+      </w:r>
+    </w:p>
+    <w:p>
+      <w:pPr>
+        <w:pStyle w:val="ListParagraph"/>
+        <w:ind w:left="426" w:firstLine="0"/>
+        <w:rPr>
+          <w:szCs w:val="24"/>
+        </w:rPr>
+      </w:pPr>
+    </w:p>
+    <w:p>
+      <w:pPr>
+        <w:pStyle w:val="ListParagraph"/>
+        <w:numPr>
+          <w:ilvl w:val="0"/>
+          <w:numId w:val="4"/>
+        </w:numPr>
+        <w:ind w:left="426" w:hanging="426"/>
+        <w:rPr>
+          <w:szCs w:val="24"/>
+        </w:rPr>
+      </w:pPr>
+      <w:r>
+        <w:rPr>
+          <w:szCs w:val="24"/>
+        </w:rPr>
+        <w:t xml:space="preserve">Line </w:t>
+      </w:r>
+      <w:r>
+        <w:rPr>
+          <w:szCs w:val="24"/>
+        </w:rPr>
+        <w:t>2</w:t>
+      </w:r>
+      <w:r>
+        <w:rPr>
+          <w:szCs w:val="24"/>
+        </w:rPr>
+        <w:t>3</w:t>
+      </w:r>
+      <w:r>
+        <w:rPr>
+          <w:szCs w:val="24"/>
+        </w:rPr>
+        <w:t xml:space="preserve"> : </w:t>
+      </w:r>
+      <w:r>
+        <w:rPr>
+          <w:szCs w:val="24"/>
+        </w:rPr>
+        <w:t xml:space="preserve">Mirip dengan line 21, line ini dipakai untuk memilih mutasi yang akan digunakan dalam algoritma genetik. Beberapa pilihan yang ada diantaranya adalah ; </w:t>
+      </w:r>
+      <w:r>
+        <w:rPr>
+          <w:szCs w:val="24"/>
+        </w:rPr>
+        <w:t>Flip-Bit, Reverse Sequence dan Twors</w:t>
+      </w:r>
+      <w:r>
+        <w:rPr>
+          <w:szCs w:val="24"/>
+        </w:rPr>
+        <w:t xml:space="preserve">. Mutasi buatan sendiri harus mewarisi Class </w:t>
+      </w:r>
+      <w:r>
+        <w:rPr>
+          <w:szCs w:val="24"/>
+        </w:rPr>
+        <w:t>Mutation</w:t>
+      </w:r>
+      <w:r>
+        <w:rPr>
+          <w:szCs w:val="24"/>
+        </w:rPr>
+        <w:t>Base.</w:t>
+      </w:r>
+    </w:p>
+    <w:p>
+      <w:pPr>
+        <w:pStyle w:val="ListParagraph"/>
+        <w:ind w:left="426" w:firstLine="0"/>
+        <w:rPr>
+          <w:szCs w:val="24"/>
+        </w:rPr>
+      </w:pPr>
+    </w:p>
+    <w:p>
+      <w:pPr>
+        <w:pStyle w:val="ListParagraph"/>
+        <w:numPr>
+          <w:ilvl w:val="0"/>
+          <w:numId w:val="4"/>
+        </w:numPr>
+        <w:ind w:left="426" w:hanging="426"/>
+        <w:rPr>
+          <w:szCs w:val="24"/>
+        </w:rPr>
+      </w:pPr>
+      <w:r>
+        <w:rPr>
+          <w:szCs w:val="24"/>
+        </w:rPr>
+        <w:t xml:space="preserve">Line </w:t>
+      </w:r>
+      <w:r>
+        <w:rPr>
+          <w:szCs w:val="24"/>
+        </w:rPr>
+        <w:t>2</w:t>
+      </w:r>
+      <w:r>
+        <w:rPr>
+          <w:szCs w:val="24"/>
+        </w:rPr>
+        <w:t>5</w:t>
+      </w:r>
+      <w:r>
+        <w:rPr>
+          <w:szCs w:val="24"/>
+        </w:rPr>
+        <w:t xml:space="preserve"> : </w:t>
+      </w:r>
+      <w:r>
+        <w:rPr>
+          <w:szCs w:val="24"/>
+        </w:rPr>
+        <w:t>Kita dipersilahkan memilih dari berbagai kondisi berhenti untuk algoritma genetik kita, beberapa factor yang tersedia adalah Jumlah Generasi, Lama Evolusi, Fitness yang tidak naik naik, dan Fitness yang telah mencapai nilai tertentu. Seperti biasa dapat menggunakan Class sendiri yang mewarisi Class TerminationBase.</w:t>
+      </w:r>
+    </w:p>
+    <w:p>
+      <w:pPr>
+        <w:ind w:firstLine="0"/>
+        <w:rPr>
+          <w:szCs w:val="24"/>
+        </w:rPr>
+      </w:pPr>
+    </w:p>
+    <w:p>
+      <w:pPr>
+        <w:pStyle w:val="ListParagraph"/>
+        <w:numPr>
+          <w:ilvl w:val="0"/>
+          <w:numId w:val="4"/>
+        </w:numPr>
+        <w:ind w:left="426" w:hanging="426"/>
+        <w:rPr>
+          <w:szCs w:val="24"/>
+        </w:rPr>
+      </w:pPr>
+      <w:r>
+        <w:rPr>
+          <w:szCs w:val="24"/>
+        </w:rPr>
+        <w:t xml:space="preserve">Line </w:t>
+      </w:r>
+      <w:r>
+        <w:rPr>
+          <w:szCs w:val="24"/>
+        </w:rPr>
+        <w:t>2</w:t>
+      </w:r>
+      <w:r>
+        <w:rPr>
+          <w:szCs w:val="24"/>
+        </w:rPr>
+        <w:t>7</w:t>
+      </w:r>
+      <w:r>
+        <w:rPr>
+          <w:szCs w:val="24"/>
+        </w:rPr>
+        <w:t xml:space="preserve"> </w:t>
+      </w:r>
+      <w:r>
+        <w:rPr>
+          <w:szCs w:val="24"/>
+        </w:rPr>
+        <w:t>- 3</w:t>
+      </w:r>
+      <w:r>
+        <w:rPr>
+          <w:szCs w:val="24"/>
+        </w:rPr>
+        <w:t>6</w:t>
+      </w:r>
+      <w:r>
+        <w:rPr>
+          <w:szCs w:val="24"/>
+        </w:rPr>
+        <w:t xml:space="preserve">: </w:t>
+      </w:r>
+      <w:r>
+        <w:rPr>
+          <w:szCs w:val="24"/>
+        </w:rPr>
+        <w:t>Di sini seluruh pilihan dan fungsi yang telah dibuat sebelumnya dimasukkan dalam Constructor Genetic Algorithm yang baru ini, mulai dari populasi hingga mutasi</w:t>
+      </w:r>
+      <w:r>
+        <w:rPr>
+          <w:szCs w:val="24"/>
+        </w:rPr>
+        <w:t xml:space="preserve"> yang ada</w:t>
+      </w:r>
+      <w:r>
+        <w:rPr>
+          <w:szCs w:val="24"/>
+        </w:rPr>
+        <w:t>.</w:t>
+      </w:r>
+      <w:r>
+        <w:rPr>
+          <w:szCs w:val="24"/>
+        </w:rPr>
+        <w:t xml:space="preserve"> Lalu di line 36 algoritma genetik sudah mulai berjalan dan mulai mencari solusi</w:t>
+      </w:r>
+    </w:p>
+    <w:p>
+      <w:pPr>
+        <w:pStyle w:val="ListParagraph"/>
+        <w:ind w:left="426" w:firstLine="0"/>
+        <w:rPr>
+          <w:szCs w:val="24"/>
+        </w:rPr>
+      </w:pPr>
+    </w:p>
+    <w:p>
+      <w:pPr>
+        <w:pStyle w:val="ListParagraph"/>
+        <w:numPr>
+          <w:ilvl w:val="0"/>
+          <w:numId w:val="4"/>
+        </w:numPr>
+        <w:ind w:left="426" w:hanging="426"/>
+        <w:rPr>
+          <w:szCs w:val="24"/>
+        </w:rPr>
+      </w:pPr>
+      <w:r>
+        <w:rPr>
+          <w:szCs w:val="24"/>
+        </w:rPr>
+        <w:t>Line 3</w:t>
+      </w:r>
+      <w:r>
+        <w:rPr>
+          <w:szCs w:val="24"/>
+        </w:rPr>
+        <w:t>8</w:t>
+      </w:r>
+      <w:r>
+        <w:rPr>
+          <w:szCs w:val="24"/>
+        </w:rPr>
+        <w:t xml:space="preserve"> :</w:t>
+      </w:r>
+      <w:r>
+        <w:rPr>
+          <w:szCs w:val="24"/>
+        </w:rPr>
+        <w:t>Hasil kerja</w:t>
+      </w:r>
+      <w:r>
+        <w:rPr>
+          <w:szCs w:val="24"/>
+        </w:rPr>
+        <w:t xml:space="preserve"> keras algoritma anda disimpan</w:t>
+      </w:r>
+      <w:r>
+        <w:rPr>
+          <w:szCs w:val="24"/>
+        </w:rPr>
+        <w:t xml:space="preserve"> dalam sebuah variabel</w:t>
+      </w:r>
+      <w:r>
+        <w:rPr>
+          <w:szCs w:val="24"/>
+        </w:rPr>
+        <w:t>.</w:t>
+      </w:r>
     </w:p>
     <w:sectPr>
       <w:pgSz w:w="11907" w:h="16840" w:code="9"/>
@@ -1305,10 +2665,10 @@
   <w:abstractNum w:abstractNumId="3" w15:restartNumberingAfterBreak="0">
     <w:nsid w:val="2C5F01EC"/>
     <w:multiLevelType w:val="hybridMultilevel"/>
-    <w:tmpl w:val="929CE3FA"/>
-    <w:lvl w:ilvl="0" w:tplc="3BC2DDF8">
-      <w:start w:val="1"/>
-      <w:numFmt w:val="lowerLetter"/>
+    <w:tmpl w:val="5DF02FE6"/>
+    <w:lvl w:ilvl="0" w:tplc="04090015">
+      <w:start w:val="1"/>
+      <w:numFmt w:val="upperLetter"/>
       <w:lvlText w:val="%1."/>
       <w:lvlJc w:val="left"/>
       <w:pPr>
@@ -1392,6 +2752,99 @@
     </w:lvl>
   </w:abstractNum>
   <w:abstractNum w:abstractNumId="4" w15:restartNumberingAfterBreak="0">
+    <w:nsid w:val="31F66B71"/>
+    <w:multiLevelType w:val="hybridMultilevel"/>
+    <w:tmpl w:val="EE886BF0"/>
+    <w:lvl w:ilvl="0" w:tplc="719E1532">
+      <w:start w:val="1"/>
+      <w:numFmt w:val="decimalZero"/>
+      <w:pStyle w:val="STTSAlgoritmaContent"/>
+      <w:lvlText w:val="%1:"/>
+      <w:lvlJc w:val="left"/>
+      <w:pPr>
+        <w:ind w:left="1344" w:hanging="360"/>
+      </w:pPr>
+      <w:rPr>
+        <w:rFonts w:ascii="Courier New" w:hAnsi="Courier New" w:hint="default"/>
+        <w:b w:val="0"/>
+        <w:i w:val="0"/>
+        <w:sz w:val="20"/>
+      </w:rPr>
+    </w:lvl>
+    <w:lvl w:ilvl="1" w:tplc="04090019">
+      <w:start w:val="1"/>
+      <w:numFmt w:val="lowerLetter"/>
+      <w:lvlText w:val="%2."/>
+      <w:lvlJc w:val="left"/>
+      <w:pPr>
+        <w:ind w:left="2064" w:hanging="360"/>
+      </w:pPr>
+    </w:lvl>
+    <w:lvl w:ilvl="2" w:tplc="0409001B" w:tentative="1">
+      <w:start w:val="1"/>
+      <w:numFmt w:val="lowerRoman"/>
+      <w:lvlText w:val="%3."/>
+      <w:lvlJc w:val="right"/>
+      <w:pPr>
+        <w:ind w:left="2784" w:hanging="180"/>
+      </w:pPr>
+    </w:lvl>
+    <w:lvl w:ilvl="3" w:tplc="0409000F" w:tentative="1">
+      <w:start w:val="1"/>
+      <w:numFmt w:val="decimal"/>
+      <w:lvlText w:val="%4."/>
+      <w:lvlJc w:val="left"/>
+      <w:pPr>
+        <w:ind w:left="3504" w:hanging="360"/>
+      </w:pPr>
+    </w:lvl>
+    <w:lvl w:ilvl="4" w:tplc="04090019" w:tentative="1">
+      <w:start w:val="1"/>
+      <w:numFmt w:val="lowerLetter"/>
+      <w:lvlText w:val="%5."/>
+      <w:lvlJc w:val="left"/>
+      <w:pPr>
+        <w:ind w:left="4224" w:hanging="360"/>
+      </w:pPr>
+    </w:lvl>
+    <w:lvl w:ilvl="5" w:tplc="0409001B" w:tentative="1">
+      <w:start w:val="1"/>
+      <w:numFmt w:val="lowerRoman"/>
+      <w:lvlText w:val="%6."/>
+      <w:lvlJc w:val="right"/>
+      <w:pPr>
+        <w:ind w:left="4944" w:hanging="180"/>
+      </w:pPr>
+    </w:lvl>
+    <w:lvl w:ilvl="6" w:tplc="0409000F" w:tentative="1">
+      <w:start w:val="1"/>
+      <w:numFmt w:val="decimal"/>
+      <w:lvlText w:val="%7."/>
+      <w:lvlJc w:val="left"/>
+      <w:pPr>
+        <w:ind w:left="5664" w:hanging="360"/>
+      </w:pPr>
+    </w:lvl>
+    <w:lvl w:ilvl="7" w:tplc="04090019" w:tentative="1">
+      <w:start w:val="1"/>
+      <w:numFmt w:val="lowerLetter"/>
+      <w:lvlText w:val="%8."/>
+      <w:lvlJc w:val="left"/>
+      <w:pPr>
+        <w:ind w:left="6384" w:hanging="360"/>
+      </w:pPr>
+    </w:lvl>
+    <w:lvl w:ilvl="8" w:tplc="0409001B" w:tentative="1">
+      <w:start w:val="1"/>
+      <w:numFmt w:val="lowerRoman"/>
+      <w:lvlText w:val="%9."/>
+      <w:lvlJc w:val="right"/>
+      <w:pPr>
+        <w:ind w:left="7104" w:hanging="180"/>
+      </w:pPr>
+    </w:lvl>
+  </w:abstractNum>
+  <w:abstractNum w:abstractNumId="5" w15:restartNumberingAfterBreak="0">
     <w:nsid w:val="50534A4F"/>
     <w:multiLevelType w:val="hybridMultilevel"/>
     <w:tmpl w:val="EDC8B190"/>
@@ -1484,7 +2937,7 @@
       </w:pPr>
     </w:lvl>
   </w:abstractNum>
-  <w:abstractNum w:abstractNumId="5" w15:restartNumberingAfterBreak="0">
+  <w:abstractNum w:abstractNumId="6" w15:restartNumberingAfterBreak="0">
     <w:nsid w:val="6A087431"/>
     <w:multiLevelType w:val="hybridMultilevel"/>
     <w:tmpl w:val="0DC2408A"/>
@@ -1573,7 +3026,7 @@
       </w:pPr>
     </w:lvl>
   </w:abstractNum>
-  <w:abstractNum w:abstractNumId="6" w15:restartNumberingAfterBreak="0">
+  <w:abstractNum w:abstractNumId="7" w15:restartNumberingAfterBreak="0">
     <w:nsid w:val="71EE7D81"/>
     <w:multiLevelType w:val="hybridMultilevel"/>
     <w:tmpl w:val="C8341CD4"/>
@@ -1666,10 +3119,10 @@
     <w:abstractNumId w:val="0"/>
   </w:num>
   <w:num w:numId="2" w16cid:durableId="1912999389">
-    <w:abstractNumId w:val="5"/>
+    <w:abstractNumId w:val="6"/>
   </w:num>
   <w:num w:numId="3" w16cid:durableId="2088455830">
-    <w:abstractNumId w:val="4"/>
+    <w:abstractNumId w:val="5"/>
   </w:num>
   <w:num w:numId="4" w16cid:durableId="393742763">
     <w:abstractNumId w:val="3"/>
@@ -1681,7 +3134,16 @@
     <w:abstractNumId w:val="2"/>
   </w:num>
   <w:num w:numId="7" w16cid:durableId="253785658">
-    <w:abstractNumId w:val="6"/>
+    <w:abstractNumId w:val="7"/>
+  </w:num>
+  <w:num w:numId="8" w16cid:durableId="1250427305">
+    <w:abstractNumId w:val="4"/>
+  </w:num>
+  <w:num w:numId="9" w16cid:durableId="1946764672">
+    <w:abstractNumId w:val="4"/>
+    <w:lvlOverride w:ilvl="0">
+      <w:startOverride w:val="1"/>
+    </w:lvlOverride>
   </w:num>
 </w:numbering>
 </file>
@@ -2275,6 +3737,59 @@
       <w:contextualSpacing/>
     </w:pPr>
   </w:style>
+  <w:style w:type="paragraph" w:customStyle="1" w:styleId="STTSAlgoritma">
+    <w:name w:val="[STTS] Algoritma"/>
+    <w:basedOn w:val="Normal"/>
+    <w:link w:val="STTSAlgoritmaChar"/>
+    <w:qFormat/>
+    <w:rsid w:val="00F90DD5"/>
+    <w:pPr>
+      <w:spacing w:line="240" w:lineRule="auto"/>
+      <w:ind w:firstLine="0"/>
+    </w:pPr>
+    <w:rPr>
+      <w:b/>
+    </w:rPr>
+  </w:style>
+  <w:style w:type="paragraph" w:customStyle="1" w:styleId="STTSAlgoritmaContent">
+    <w:name w:val="[STTS] Algoritma Content"/>
+    <w:basedOn w:val="STTSAlgoritma"/>
+    <w:link w:val="STTSAlgoritmaContentChar"/>
+    <w:qFormat/>
+    <w:rsid w:val="00F90DD5"/>
+    <w:pPr>
+      <w:numPr>
+        <w:numId w:val="8"/>
+      </w:numPr>
+      <w:ind w:left="624" w:hanging="624"/>
+    </w:pPr>
+    <w:rPr>
+      <w:rFonts w:ascii="Courier New" w:hAnsi="Courier New"/>
+      <w:b w:val="0"/>
+    </w:rPr>
+  </w:style>
+  <w:style w:type="character" w:customStyle="1" w:styleId="STTSAlgoritmaChar">
+    <w:name w:val="[STTS] Algoritma Char"/>
+    <w:basedOn w:val="DefaultParagraphFont"/>
+    <w:link w:val="STTSAlgoritma"/>
+    <w:rsid w:val="00F90DD5"/>
+    <w:rPr>
+      <w:rFonts w:ascii="Times New Roman" w:eastAsia="Calibri" w:hAnsi="Times New Roman" w:cs="Times New Roman"/>
+      <w:b/>
+      <w:sz w:val="24"/>
+    </w:rPr>
+  </w:style>
+  <w:style w:type="character" w:customStyle="1" w:styleId="STTSAlgoritmaContentChar">
+    <w:name w:val="[STTS] Algoritma Content Char"/>
+    <w:basedOn w:val="STTSAlgoritmaChar"/>
+    <w:link w:val="STTSAlgoritmaContent"/>
+    <w:rsid w:val="00F90DD5"/>
+    <w:rPr>
+      <w:rFonts w:ascii="Courier New" w:eastAsia="Calibri" w:hAnsi="Courier New" w:cs="Times New Roman"/>
+      <w:b w:val="0"/>
+      <w:sz w:val="24"/>
+    </w:rPr>
+  </w:style>
 </w:styles>
 </file>
 
@@ -2571,4 +4086,16 @@
     </a:ext>
   </a:extLst>
 </a:theme>
+</file>
+
+<file path=customXml/item1.xml><?xml version="1.0" encoding="utf-8"?>
+<b:Sources xmlns:b="http://schemas.openxmlformats.org/officeDocument/2006/bibliography" xmlns="http://schemas.openxmlformats.org/officeDocument/2006/bibliography" SelectedStyle="\APASixthEditionOfficeOnline.xsl" StyleName="APA" Version="6"/>
+</file>
+
+<file path=customXml/itemProps1.xml><?xml version="1.0" encoding="utf-8"?>
+<ds:datastoreItem xmlns:ds="http://schemas.openxmlformats.org/officeDocument/2006/customXml" ds:itemID="{49AC40D8-A521-4246-9A9D-9DAEF972961A}">
+  <ds:schemaRefs>
+    <ds:schemaRef ds:uri="http://schemas.openxmlformats.org/officeDocument/2006/bibliography"/>
+  </ds:schemaRefs>
+</ds:datastoreItem>
 </file>
</xml_diff>

<commit_message>
Bab 2 Selesai? dan bab 4 diperpanjang
</commit_message>
<xml_diff>
--- a/BukuStuff/Hasil/Bab2.docx
+++ b/BukuStuff/Hasil/Bab2.docx
@@ -5139,6 +5139,7 @@
       </w:pPr>
       <w:r>
         <w:rPr>
+          <w:noProof/>
           <w:szCs w:val="24"/>
         </w:rPr>
         <w:drawing>
@@ -5196,6 +5197,7 @@
       </w:pPr>
       <w:r>
         <w:rPr>
+          <w:noProof/>
           <w:szCs w:val="24"/>
         </w:rPr>
         <w:lastRenderedPageBreak/>
@@ -5273,10 +5275,7 @@
         <w:pStyle w:val="STTSGambar"/>
       </w:pPr>
       <w:r>
-        <w:t>Gambar 2.1</w:t>
-      </w:r>
-      <w:r>
-        <w:t>2</w:t>
+        <w:t>Gambar 2.12</w:t>
       </w:r>
     </w:p>
     <w:p>
@@ -5404,6 +5403,7 @@
         <w:rPr>
           <w:b/>
           <w:bCs/>
+          <w:noProof/>
           <w:szCs w:val="24"/>
         </w:rPr>
         <w:drawing>
@@ -5448,10 +5448,7 @@
         <w:pStyle w:val="STTSGambar"/>
       </w:pPr>
       <w:r>
-        <w:t>Gambar 2.1</w:t>
-      </w:r>
-      <w:r>
-        <w:t>3</w:t>
+        <w:t>Gambar 2.13</w:t>
       </w:r>
     </w:p>
     <w:p>
@@ -5503,13 +5500,7 @@
         <w:rPr>
           <w:szCs w:val="24"/>
         </w:rPr>
-        <w:t>D</w:t>
-      </w:r>
-      <w:r>
-        <w:rPr>
-          <w:szCs w:val="24"/>
-        </w:rPr>
-        <w:t xml:space="preserve">an dengan parent </w:t>
+        <w:t xml:space="preserve">Dan dengan parent </w:t>
       </w:r>
       <w:r>
         <w:rPr>
@@ -5572,6 +5563,7 @@
       </w:pPr>
       <w:r>
         <w:rPr>
+          <w:noProof/>
           <w:szCs w:val="24"/>
         </w:rPr>
         <w:drawing>
@@ -5668,6 +5660,7 @@
         <w:rPr>
           <w:b/>
           <w:bCs/>
+          <w:noProof/>
           <w:szCs w:val="24"/>
         </w:rPr>
         <w:drawing>
@@ -5870,6 +5863,7 @@
       </w:pPr>
       <w:r>
         <w:rPr>
+          <w:noProof/>
           <w:szCs w:val="24"/>
         </w:rPr>
         <w:drawing>
@@ -5951,6 +5945,7 @@
       </w:pPr>
       <w:r>
         <w:rPr>
+          <w:noProof/>
           <w:szCs w:val="24"/>
         </w:rPr>
         <w:lastRenderedPageBreak/>
@@ -6028,10 +6023,7 @@
         <w:pStyle w:val="STTSGambar"/>
       </w:pPr>
       <w:r>
-        <w:t>Gambar 2.1</w:t>
-      </w:r>
-      <w:r>
-        <w:t>6</w:t>
+        <w:t>Gambar 2.16</w:t>
       </w:r>
     </w:p>
     <w:p>
@@ -6051,15 +6043,7 @@
           <w:bCs/>
           <w:szCs w:val="24"/>
         </w:rPr>
-        <w:t>Mutasi</w:t>
-      </w:r>
-      <w:r>
-        <w:rPr>
-          <w:b/>
-          <w:bCs/>
-          <w:szCs w:val="24"/>
-        </w:rPr>
-        <w:t xml:space="preserve"> (a) kromosom pertama dan (b) hasil keseluruhan</w:t>
+        <w:t>Mutasi (a) kromosom pertama dan (b) hasil keseluruhan</w:t>
       </w:r>
     </w:p>
     <w:p>
@@ -6109,6 +6093,19 @@
           <w:szCs w:val="24"/>
         </w:rPr>
         <w:t>Kromosom terbaik akan dipilih duluan dan Sebagian kecil dari kromosom – kromosom terbaik akan dibawa ke generasi selanjutnya.</w:t>
+      </w:r>
+    </w:p>
+    <w:p>
+      <w:pPr>
+        <w:rPr>
+          <w:szCs w:val="24"/>
+        </w:rPr>
+      </w:pPr>
+      <w:r>
+        <w:rPr>
+          <w:szCs w:val="24"/>
+        </w:rPr>
+        <w:t>Dan dengan tahap mutasi selesai, Generasi ke – 2 siap memasuki tahap seleksi, dilanjutkan dengan Crossover lalu diakhiri dengan Mutasi. Tahap ini akan berulang – ulang terus hingga mencapai 100 generasi. Selama itu, kromosom terbaik akan selalu diperbarui dan disimpan, jadi setelah Algoritma Genetik selesai, kromosom terbaik dapat diambil dan dapat dipakai untuk masalah yang ada, dalam kasus ini menentukan garis terpanjang dalam sebuah kubus.</w:t>
       </w:r>
     </w:p>
     <w:p>

</xml_diff>

<commit_message>
App sudah final tet
</commit_message>
<xml_diff>
--- a/BukuStuff/Hasil/Bab2.docx
+++ b/BukuStuff/Hasil/Bab2.docx
@@ -24,13 +24,8 @@
       </w:pPr>
     </w:p>
     <w:p>
-      <w:proofErr w:type="spellStart"/>
-      <w:r>
-        <w:t>Dalam</w:t>
-      </w:r>
-      <w:proofErr w:type="spellEnd"/>
-      <w:r>
-        <w:t xml:space="preserve"> </w:t>
+      <w:r>
+        <w:t xml:space="preserve">Dalam </w:t>
       </w:r>
       <w:proofErr w:type="spellStart"/>
       <w:r>
@@ -38,15 +33,7 @@
       </w:r>
       <w:proofErr w:type="spellEnd"/>
       <w:r>
-        <w:t xml:space="preserve"> </w:t>
-      </w:r>
-      <w:proofErr w:type="spellStart"/>
-      <w:r>
-        <w:t>ini</w:t>
-      </w:r>
-      <w:proofErr w:type="spellEnd"/>
-      <w:r>
-        <w:t xml:space="preserve"> </w:t>
+        <w:t xml:space="preserve"> ini </w:t>
       </w:r>
       <w:proofErr w:type="spellStart"/>
       <w:r>
@@ -662,15 +649,7 @@
       </w:r>
       <w:proofErr w:type="spellEnd"/>
       <w:r>
-        <w:t xml:space="preserve"> </w:t>
-      </w:r>
-      <w:proofErr w:type="spellStart"/>
-      <w:r>
-        <w:t>ini</w:t>
-      </w:r>
-      <w:proofErr w:type="spellEnd"/>
-      <w:r>
-        <w:t xml:space="preserve">, </w:t>
+        <w:t xml:space="preserve"> ini, </w:t>
       </w:r>
       <w:proofErr w:type="spellStart"/>
       <w:r>
@@ -1062,15 +1041,7 @@
       </w:r>
       <w:proofErr w:type="spellEnd"/>
       <w:r>
-        <w:t xml:space="preserve">. </w:t>
-      </w:r>
-      <w:proofErr w:type="spellStart"/>
-      <w:r>
-        <w:t>Dalam</w:t>
-      </w:r>
-      <w:proofErr w:type="spellEnd"/>
-      <w:r>
-        <w:t xml:space="preserve"> </w:t>
+        <w:t xml:space="preserve">. Dalam </w:t>
       </w:r>
       <w:proofErr w:type="spellStart"/>
       <w:r>
@@ -2420,15 +2391,7 @@
       </w:r>
       <w:proofErr w:type="spellEnd"/>
       <w:r>
-        <w:t xml:space="preserve"> </w:t>
-      </w:r>
-      <w:proofErr w:type="spellStart"/>
-      <w:r>
-        <w:t>ini</w:t>
-      </w:r>
-      <w:proofErr w:type="spellEnd"/>
-      <w:r>
-        <w:t xml:space="preserve"> </w:t>
+        <w:t xml:space="preserve"> ini </w:t>
       </w:r>
       <w:proofErr w:type="spellStart"/>
       <w:r>
@@ -3650,15 +3613,7 @@
       </w:r>
       <w:proofErr w:type="spellEnd"/>
       <w:r>
-        <w:t xml:space="preserve"> </w:t>
-      </w:r>
-      <w:proofErr w:type="spellStart"/>
-      <w:r>
-        <w:t>ini</w:t>
-      </w:r>
-      <w:proofErr w:type="spellEnd"/>
-      <w:r>
-        <w:t xml:space="preserve"> </w:t>
+        <w:t xml:space="preserve"> ini </w:t>
       </w:r>
       <w:proofErr w:type="spellStart"/>
       <w:r>
@@ -4062,15 +4017,7 @@
       </w:r>
       <w:proofErr w:type="spellEnd"/>
       <w:r>
-        <w:t xml:space="preserve"> </w:t>
-      </w:r>
-      <w:proofErr w:type="spellStart"/>
-      <w:r>
-        <w:t>ini</w:t>
-      </w:r>
-      <w:proofErr w:type="spellEnd"/>
-      <w:r>
-        <w:t xml:space="preserve">. </w:t>
+        <w:t xml:space="preserve"> ini. </w:t>
       </w:r>
       <w:r>
         <w:t xml:space="preserve">Pada </w:t>
@@ -4081,15 +4028,7 @@
       </w:r>
       <w:proofErr w:type="spellEnd"/>
       <w:r>
-        <w:t xml:space="preserve"> </w:t>
-      </w:r>
-      <w:proofErr w:type="spellStart"/>
-      <w:r>
-        <w:t>ini</w:t>
-      </w:r>
-      <w:proofErr w:type="spellEnd"/>
-      <w:r>
-        <w:t xml:space="preserve"> </w:t>
+        <w:t xml:space="preserve"> ini </w:t>
       </w:r>
       <w:proofErr w:type="spellStart"/>
       <w:r>
@@ -4249,15 +4188,7 @@
       </w:r>
       <w:proofErr w:type="spellEnd"/>
       <w:r>
-        <w:t xml:space="preserve"> </w:t>
-      </w:r>
-      <w:proofErr w:type="spellStart"/>
-      <w:r>
-        <w:t>ini</w:t>
-      </w:r>
-      <w:proofErr w:type="spellEnd"/>
-      <w:r>
-        <w:t xml:space="preserve">, </w:t>
+        <w:t xml:space="preserve"> ini, </w:t>
       </w:r>
       <w:proofErr w:type="spellStart"/>
       <w:r>
@@ -5153,15 +5084,7 @@
       </w:r>
       <w:proofErr w:type="spellEnd"/>
       <w:r>
-        <w:t xml:space="preserve">”. </w:t>
-      </w:r>
-      <w:proofErr w:type="spellStart"/>
-      <w:r>
-        <w:t>Metode</w:t>
-      </w:r>
-      <w:proofErr w:type="spellEnd"/>
-      <w:r>
-        <w:t xml:space="preserve"> </w:t>
+        <w:t xml:space="preserve">”. Metode </w:t>
       </w:r>
       <w:proofErr w:type="spellStart"/>
       <w:r>
@@ -5177,15 +5100,7 @@
       </w:r>
       <w:proofErr w:type="spellEnd"/>
       <w:r>
-        <w:t xml:space="preserve"> </w:t>
-      </w:r>
-      <w:proofErr w:type="spellStart"/>
-      <w:r>
-        <w:t>ini</w:t>
-      </w:r>
-      <w:proofErr w:type="spellEnd"/>
-      <w:r>
-        <w:t xml:space="preserve"> </w:t>
+        <w:t xml:space="preserve"> ini </w:t>
       </w:r>
       <w:proofErr w:type="spellStart"/>
       <w:r>
@@ -5547,15 +5462,7 @@
       </w:r>
       <w:proofErr w:type="spellEnd"/>
       <w:r>
-        <w:t xml:space="preserve"> </w:t>
-      </w:r>
-      <w:proofErr w:type="spellStart"/>
-      <w:r>
-        <w:t>ini</w:t>
-      </w:r>
-      <w:proofErr w:type="spellEnd"/>
-      <w:r>
-        <w:t xml:space="preserve"> </w:t>
+        <w:t xml:space="preserve"> ini </w:t>
       </w:r>
       <w:proofErr w:type="spellStart"/>
       <w:r>
@@ -5912,8 +5819,8 @@
           <w:noProof/>
         </w:rPr>
         <w:drawing>
-          <wp:inline distT="0" distB="0" distL="0" distR="0" wp14:anchorId="226B4EB5" wp14:editId="09B74BB3">
-            <wp:extent cx="4522317" cy="1399196"/>
+          <wp:inline distT="0" distB="0" distL="0" distR="0" wp14:anchorId="226B4EB5" wp14:editId="012384E3">
+            <wp:extent cx="3409950" cy="1055032"/>
             <wp:effectExtent l="0" t="0" r="0" b="0"/>
             <wp:docPr id="1" name="Picture 1" descr="Single point crossover | Download Scientific Diagram"/>
             <wp:cNvGraphicFramePr>
@@ -5944,7 +5851,7 @@
                   <pic:spPr bwMode="auto">
                     <a:xfrm>
                       <a:off x="0" y="0"/>
-                      <a:ext cx="4653421" cy="1439759"/>
+                      <a:ext cx="3594551" cy="1112147"/>
                     </a:xfrm>
                     <a:prstGeom prst="rect">
                       <a:avLst/>
@@ -5966,7 +5873,6 @@
         <w:pStyle w:val="STTSGambar"/>
       </w:pPr>
       <w:r>
-        <w:lastRenderedPageBreak/>
         <w:t>Gambar 2.</w:t>
       </w:r>
       <w:r>
@@ -5988,13 +5894,8 @@
     </w:p>
     <w:p/>
     <w:p>
-      <w:proofErr w:type="spellStart"/>
-      <w:r>
-        <w:t>Dalam</w:t>
-      </w:r>
-      <w:proofErr w:type="spellEnd"/>
-      <w:r>
-        <w:t xml:space="preserve"> One Point Crossover, </w:t>
+      <w:r>
+        <w:t xml:space="preserve">Dalam One Point Crossover, </w:t>
       </w:r>
       <w:proofErr w:type="spellStart"/>
       <w:proofErr w:type="gramStart"/>
@@ -6359,15 +6260,7 @@
       </w:r>
       <w:proofErr w:type="spellEnd"/>
       <w:r>
-        <w:t xml:space="preserve">. Proses </w:t>
-      </w:r>
-      <w:proofErr w:type="spellStart"/>
-      <w:r>
-        <w:t>ini</w:t>
-      </w:r>
-      <w:proofErr w:type="spellEnd"/>
-      <w:r>
-        <w:t xml:space="preserve"> </w:t>
+        <w:t xml:space="preserve">. Proses ini </w:t>
       </w:r>
       <w:proofErr w:type="spellStart"/>
       <w:r>
@@ -6537,13 +6430,8 @@
       </w:r>
     </w:p>
     <w:p>
-      <w:proofErr w:type="spellStart"/>
-      <w:r>
-        <w:t>Saat</w:t>
-      </w:r>
-      <w:proofErr w:type="spellEnd"/>
-      <w:r>
-        <w:t xml:space="preserve"> </w:t>
+      <w:r>
+        <w:t xml:space="preserve">Saat </w:t>
       </w:r>
       <w:proofErr w:type="spellStart"/>
       <w:r>
@@ -6679,15 +6567,7 @@
       </w:r>
       <w:proofErr w:type="spellEnd"/>
       <w:r>
-        <w:t xml:space="preserve">. </w:t>
-      </w:r>
-      <w:proofErr w:type="spellStart"/>
-      <w:r>
-        <w:t>Dalam</w:t>
-      </w:r>
-      <w:proofErr w:type="spellEnd"/>
-      <w:r>
-        <w:t xml:space="preserve"> </w:t>
+        <w:t xml:space="preserve">. Dalam </w:t>
       </w:r>
       <w:proofErr w:type="spellStart"/>
       <w:r>
@@ -7373,61 +7253,64 @@
       </w:r>
       <w:proofErr w:type="spellStart"/>
       <w:r>
+        <w:t>mengub</w:t>
+      </w:r>
+      <w:r>
+        <w:t>ah</w:t>
+      </w:r>
+      <w:proofErr w:type="spellEnd"/>
+      <w:r>
+        <w:t xml:space="preserve"> </w:t>
+      </w:r>
+      <w:proofErr w:type="spellStart"/>
+      <w:r>
+        <w:t>sebuah</w:t>
+      </w:r>
+      <w:proofErr w:type="spellEnd"/>
+      <w:r>
+        <w:t xml:space="preserve"> </w:t>
+      </w:r>
+      <w:proofErr w:type="spellStart"/>
+      <w:r>
+        <w:t>kromosom</w:t>
+      </w:r>
+      <w:proofErr w:type="spellEnd"/>
+      <w:r>
+        <w:t xml:space="preserve">, Crossover </w:t>
+      </w:r>
+      <w:proofErr w:type="spellStart"/>
+      <w:r>
+        <w:t>mengubah</w:t>
+      </w:r>
+      <w:proofErr w:type="spellEnd"/>
+      <w:r>
+        <w:t xml:space="preserve"> </w:t>
+      </w:r>
+      <w:proofErr w:type="spellStart"/>
+      <w:r>
+        <w:t>kr</w:t>
+      </w:r>
+      <w:r>
+        <w:t>omosom</w:t>
+      </w:r>
+      <w:proofErr w:type="spellEnd"/>
+      <w:r>
+        <w:t xml:space="preserve"> </w:t>
+      </w:r>
+      <w:proofErr w:type="spellStart"/>
+      <w:r>
+        <w:t>berdasarkan</w:t>
+      </w:r>
+      <w:proofErr w:type="spellEnd"/>
+      <w:r>
+        <w:t xml:space="preserve"> Gene</w:t>
+      </w:r>
+      <w:r>
+        <w:t xml:space="preserve"> </w:t>
+      </w:r>
+      <w:r>
         <w:lastRenderedPageBreak/>
-        <w:t>mengub</w:t>
-      </w:r>
-      <w:r>
-        <w:t>ah</w:t>
-      </w:r>
-      <w:proofErr w:type="spellEnd"/>
-      <w:r>
-        <w:t xml:space="preserve"> </w:t>
-      </w:r>
-      <w:proofErr w:type="spellStart"/>
-      <w:r>
-        <w:t>sebuah</w:t>
-      </w:r>
-      <w:proofErr w:type="spellEnd"/>
-      <w:r>
-        <w:t xml:space="preserve"> </w:t>
-      </w:r>
-      <w:proofErr w:type="spellStart"/>
-      <w:r>
-        <w:t>kromosom</w:t>
-      </w:r>
-      <w:proofErr w:type="spellEnd"/>
-      <w:r>
-        <w:t xml:space="preserve">, Crossover </w:t>
-      </w:r>
-      <w:proofErr w:type="spellStart"/>
-      <w:r>
-        <w:t>mengubah</w:t>
-      </w:r>
-      <w:proofErr w:type="spellEnd"/>
-      <w:r>
-        <w:t xml:space="preserve"> </w:t>
-      </w:r>
-      <w:proofErr w:type="spellStart"/>
-      <w:r>
-        <w:t>kr</w:t>
-      </w:r>
-      <w:r>
-        <w:t>omosom</w:t>
-      </w:r>
-      <w:proofErr w:type="spellEnd"/>
-      <w:r>
-        <w:t xml:space="preserve"> </w:t>
-      </w:r>
-      <w:proofErr w:type="spellStart"/>
-      <w:r>
-        <w:t>berdasarkan</w:t>
-      </w:r>
-      <w:proofErr w:type="spellEnd"/>
-      <w:r>
-        <w:t xml:space="preserve"> Gene</w:t>
-      </w:r>
-      <w:r>
-        <w:t xml:space="preserve"> 2 </w:t>
+        <w:t xml:space="preserve">2 </w:t>
       </w:r>
       <w:proofErr w:type="spellStart"/>
       <w:r>
@@ -7994,21 +7877,7 @@
         <w:rPr>
           <w:szCs w:val="24"/>
         </w:rPr>
-        <w:t xml:space="preserve"> </w:t>
-      </w:r>
-      <w:proofErr w:type="spellStart"/>
-      <w:r>
-        <w:rPr>
-          <w:szCs w:val="24"/>
-        </w:rPr>
-        <w:t>ini</w:t>
-      </w:r>
-      <w:proofErr w:type="spellEnd"/>
-      <w:r>
-        <w:rPr>
-          <w:szCs w:val="24"/>
-        </w:rPr>
-        <w:t xml:space="preserve"> </w:t>
+        <w:t xml:space="preserve"> ini </w:t>
       </w:r>
       <w:proofErr w:type="spellStart"/>
       <w:r>
@@ -8274,21 +8143,7 @@
         <w:rPr>
           <w:szCs w:val="24"/>
         </w:rPr>
-        <w:t xml:space="preserve"> </w:t>
-      </w:r>
-      <w:proofErr w:type="spellStart"/>
-      <w:r>
-        <w:rPr>
-          <w:szCs w:val="24"/>
-        </w:rPr>
-        <w:t>ini</w:t>
-      </w:r>
-      <w:proofErr w:type="spellEnd"/>
-      <w:r>
-        <w:rPr>
-          <w:szCs w:val="24"/>
-        </w:rPr>
-        <w:t xml:space="preserve">, </w:t>
+        <w:t xml:space="preserve"> ini, </w:t>
       </w:r>
       <w:proofErr w:type="spellStart"/>
       <w:r>
@@ -8777,56 +8632,128 @@
       </w:r>
       <w:proofErr w:type="spellStart"/>
       <w:r>
+        <w:t>daripada</w:t>
+      </w:r>
+      <w:proofErr w:type="spellEnd"/>
+      <w:r>
+        <w:t xml:space="preserve"> </w:t>
+      </w:r>
+      <w:proofErr w:type="spellStart"/>
+      <w:r>
+        <w:t>generasi</w:t>
+      </w:r>
+      <w:proofErr w:type="spellEnd"/>
+      <w:r>
+        <w:t xml:space="preserve"> </w:t>
+      </w:r>
+      <w:proofErr w:type="spellStart"/>
+      <w:r>
+        <w:t>sebelumnya</w:t>
+      </w:r>
+      <w:proofErr w:type="spellEnd"/>
+      <w:r>
+        <w:t xml:space="preserve">. </w:t>
+      </w:r>
+      <w:proofErr w:type="spellStart"/>
+      <w:r>
+        <w:t>Setelah</w:t>
+      </w:r>
+      <w:proofErr w:type="spellEnd"/>
+      <w:r>
+        <w:t xml:space="preserve"> </w:t>
+      </w:r>
+      <w:proofErr w:type="spellStart"/>
+      <w:r>
+        <w:t>generasi</w:t>
+      </w:r>
+      <w:proofErr w:type="spellEnd"/>
+      <w:r>
+        <w:t xml:space="preserve"> </w:t>
+      </w:r>
+      <w:proofErr w:type="spellStart"/>
+      <w:r>
+        <w:t>baru</w:t>
+      </w:r>
+      <w:proofErr w:type="spellEnd"/>
+      <w:r>
+        <w:t xml:space="preserve"> </w:t>
+      </w:r>
+      <w:proofErr w:type="spellStart"/>
+      <w:r>
+        <w:t>dibuat</w:t>
+      </w:r>
+      <w:proofErr w:type="spellEnd"/>
+      <w:r>
+        <w:t xml:space="preserve">, </w:t>
+      </w:r>
+      <w:proofErr w:type="spellStart"/>
+      <w:r>
+        <w:t>maka</w:t>
+      </w:r>
+      <w:proofErr w:type="spellEnd"/>
+      <w:r>
+        <w:t xml:space="preserve"> </w:t>
+      </w:r>
+      <w:proofErr w:type="spellStart"/>
+      <w:r>
+        <w:t>algoritma</w:t>
+      </w:r>
+      <w:proofErr w:type="spellEnd"/>
+      <w:r>
+        <w:t xml:space="preserve"> </w:t>
+      </w:r>
+      <w:proofErr w:type="spellStart"/>
+      <w:r>
         <w:lastRenderedPageBreak/>
-        <w:t>daripada</w:t>
-      </w:r>
-      <w:proofErr w:type="spellEnd"/>
-      <w:r>
-        <w:t xml:space="preserve"> </w:t>
-      </w:r>
-      <w:proofErr w:type="spellStart"/>
-      <w:r>
-        <w:t>generasi</w:t>
-      </w:r>
-      <w:proofErr w:type="spellEnd"/>
-      <w:r>
-        <w:t xml:space="preserve"> </w:t>
-      </w:r>
-      <w:proofErr w:type="spellStart"/>
-      <w:r>
-        <w:t>sebelumnya</w:t>
-      </w:r>
-      <w:proofErr w:type="spellEnd"/>
-      <w:r>
-        <w:t xml:space="preserve">. </w:t>
-      </w:r>
-      <w:proofErr w:type="spellStart"/>
-      <w:r>
-        <w:t>Setelah</w:t>
-      </w:r>
-      <w:proofErr w:type="spellEnd"/>
-      <w:r>
-        <w:t xml:space="preserve"> </w:t>
-      </w:r>
-      <w:proofErr w:type="spellStart"/>
-      <w:r>
-        <w:t>generasi</w:t>
-      </w:r>
-      <w:proofErr w:type="spellEnd"/>
-      <w:r>
-        <w:t xml:space="preserve"> </w:t>
-      </w:r>
-      <w:proofErr w:type="spellStart"/>
-      <w:r>
-        <w:t>baru</w:t>
-      </w:r>
-      <w:proofErr w:type="spellEnd"/>
-      <w:r>
-        <w:t xml:space="preserve"> </w:t>
-      </w:r>
-      <w:proofErr w:type="spellStart"/>
-      <w:r>
-        <w:t>dibuat</w:t>
+        <w:t>genetik</w:t>
+      </w:r>
+      <w:proofErr w:type="spellEnd"/>
+      <w:r>
+        <w:t xml:space="preserve"> </w:t>
+      </w:r>
+      <w:proofErr w:type="spellStart"/>
+      <w:r>
+        <w:t>akan</w:t>
+      </w:r>
+      <w:proofErr w:type="spellEnd"/>
+      <w:r>
+        <w:t xml:space="preserve"> </w:t>
+      </w:r>
+      <w:proofErr w:type="spellStart"/>
+      <w:r>
+        <w:t>kembali</w:t>
+      </w:r>
+      <w:proofErr w:type="spellEnd"/>
+      <w:r>
+        <w:t xml:space="preserve"> </w:t>
+      </w:r>
+      <w:proofErr w:type="spellStart"/>
+      <w:r>
+        <w:t>ke</w:t>
+      </w:r>
+      <w:proofErr w:type="spellEnd"/>
+      <w:r>
+        <w:t xml:space="preserve"> </w:t>
+      </w:r>
+      <w:proofErr w:type="spellStart"/>
+      <w:r>
+        <w:t>tahap</w:t>
+      </w:r>
+      <w:proofErr w:type="spellEnd"/>
+      <w:r>
+        <w:t xml:space="preserve"> ke-2 </w:t>
+      </w:r>
+      <w:proofErr w:type="spellStart"/>
+      <w:r>
+        <w:t>yaitu</w:t>
+      </w:r>
+      <w:proofErr w:type="spellEnd"/>
+      <w:r>
+        <w:t xml:space="preserve"> </w:t>
+      </w:r>
+      <w:proofErr w:type="spellStart"/>
+      <w:r>
+        <w:t>seleksi</w:t>
       </w:r>
       <w:proofErr w:type="spellEnd"/>
       <w:r>
@@ -8834,39 +8761,7 @@
       </w:r>
       <w:proofErr w:type="spellStart"/>
       <w:r>
-        <w:t>maka</w:t>
-      </w:r>
-      <w:proofErr w:type="spellEnd"/>
-      <w:r>
-        <w:t xml:space="preserve"> </w:t>
-      </w:r>
-      <w:proofErr w:type="spellStart"/>
-      <w:r>
-        <w:t>algoritma</w:t>
-      </w:r>
-      <w:proofErr w:type="spellEnd"/>
-      <w:r>
-        <w:t xml:space="preserve"> </w:t>
-      </w:r>
-      <w:proofErr w:type="spellStart"/>
-      <w:r>
-        <w:t>genetik</w:t>
-      </w:r>
-      <w:proofErr w:type="spellEnd"/>
-      <w:r>
-        <w:t xml:space="preserve"> </w:t>
-      </w:r>
-      <w:proofErr w:type="spellStart"/>
-      <w:r>
-        <w:t>akan</w:t>
-      </w:r>
-      <w:proofErr w:type="spellEnd"/>
-      <w:r>
-        <w:t xml:space="preserve"> </w:t>
-      </w:r>
-      <w:proofErr w:type="spellStart"/>
-      <w:r>
-        <w:t>kembali</w:t>
+        <w:t>maju</w:t>
       </w:r>
       <w:proofErr w:type="spellEnd"/>
       <w:r>
@@ -8886,46 +8781,6 @@
       </w:r>
       <w:proofErr w:type="spellEnd"/>
       <w:r>
-        <w:t xml:space="preserve"> ke-2 </w:t>
-      </w:r>
-      <w:proofErr w:type="spellStart"/>
-      <w:r>
-        <w:t>yaitu</w:t>
-      </w:r>
-      <w:proofErr w:type="spellEnd"/>
-      <w:r>
-        <w:t xml:space="preserve"> </w:t>
-      </w:r>
-      <w:proofErr w:type="spellStart"/>
-      <w:r>
-        <w:t>seleksi</w:t>
-      </w:r>
-      <w:proofErr w:type="spellEnd"/>
-      <w:r>
-        <w:t xml:space="preserve">, </w:t>
-      </w:r>
-      <w:proofErr w:type="spellStart"/>
-      <w:r>
-        <w:t>maju</w:t>
-      </w:r>
-      <w:proofErr w:type="spellEnd"/>
-      <w:r>
-        <w:t xml:space="preserve"> </w:t>
-      </w:r>
-      <w:proofErr w:type="spellStart"/>
-      <w:r>
-        <w:t>ke</w:t>
-      </w:r>
-      <w:proofErr w:type="spellEnd"/>
-      <w:r>
-        <w:t xml:space="preserve"> </w:t>
-      </w:r>
-      <w:proofErr w:type="spellStart"/>
-      <w:r>
-        <w:t>tahap</w:t>
-      </w:r>
-      <w:proofErr w:type="spellEnd"/>
-      <w:r>
         <w:t xml:space="preserve"> ke-3 </w:t>
       </w:r>
       <w:proofErr w:type="spellStart"/>
@@ -8942,15 +8797,7 @@
       </w:r>
       <w:proofErr w:type="spellEnd"/>
       <w:r>
-        <w:t xml:space="preserve"> </w:t>
-      </w:r>
-      <w:proofErr w:type="spellStart"/>
-      <w:r>
-        <w:t>ini</w:t>
-      </w:r>
-      <w:proofErr w:type="spellEnd"/>
-      <w:r>
-        <w:t xml:space="preserve"> </w:t>
+        <w:t xml:space="preserve"> ini </w:t>
       </w:r>
       <w:proofErr w:type="spellStart"/>
       <w:r>
@@ -9192,13 +9039,8 @@
       <w:proofErr w:type="spellEnd"/>
     </w:p>
     <w:p>
-      <w:proofErr w:type="spellStart"/>
-      <w:r>
-        <w:t>Dalam</w:t>
-      </w:r>
-      <w:proofErr w:type="spellEnd"/>
-      <w:r>
-        <w:t xml:space="preserve"> </w:t>
+      <w:r>
+        <w:t xml:space="preserve">Dalam </w:t>
       </w:r>
       <w:proofErr w:type="spellStart"/>
       <w:r>
@@ -9216,11 +9058,9 @@
       <w:r>
         <w:t xml:space="preserve"> </w:t>
       </w:r>
-      <w:proofErr w:type="spellStart"/>
       <w:r>
         <w:t>ini</w:t>
       </w:r>
-      <w:proofErr w:type="spellEnd"/>
       <w:r>
         <w:t xml:space="preserve">, </w:t>
       </w:r>
@@ -9257,15 +9097,7 @@
       </w:r>
       <w:proofErr w:type="spellEnd"/>
       <w:r>
-        <w:t xml:space="preserve"> oleh Diego </w:t>
-      </w:r>
-      <w:proofErr w:type="spellStart"/>
-      <w:r>
-        <w:t>Giacomelli</w:t>
-      </w:r>
-      <w:proofErr w:type="spellEnd"/>
-      <w:r>
-        <w:t xml:space="preserve"> </w:t>
+        <w:t xml:space="preserve"> oleh Diego Giacomelli </w:t>
       </w:r>
       <w:proofErr w:type="spellStart"/>
       <w:r>
@@ -9380,15 +9212,7 @@
       </w:r>
       <w:proofErr w:type="spellEnd"/>
       <w:r>
-        <w:t xml:space="preserve">. </w:t>
-      </w:r>
-      <w:proofErr w:type="spellStart"/>
-      <w:r>
-        <w:t>Dalam</w:t>
-      </w:r>
-      <w:proofErr w:type="spellEnd"/>
-      <w:r>
-        <w:t xml:space="preserve"> </w:t>
+        <w:t xml:space="preserve">. Dalam </w:t>
       </w:r>
       <w:proofErr w:type="spellStart"/>
       <w:r>
@@ -9396,15 +9220,7 @@
       </w:r>
       <w:proofErr w:type="spellEnd"/>
       <w:r>
-        <w:t xml:space="preserve"> </w:t>
-      </w:r>
-      <w:proofErr w:type="spellStart"/>
-      <w:r>
-        <w:t>ini</w:t>
-      </w:r>
-      <w:proofErr w:type="spellEnd"/>
-      <w:r>
-        <w:t xml:space="preserve"> </w:t>
+        <w:t xml:space="preserve"> ini </w:t>
       </w:r>
       <w:proofErr w:type="spellStart"/>
       <w:r>
@@ -9636,15 +9452,7 @@
         <w:t xml:space="preserve"> 10 cm</w:t>
       </w:r>
       <w:r>
-        <w:t xml:space="preserve">. </w:t>
-      </w:r>
-      <w:proofErr w:type="spellStart"/>
-      <w:r>
-        <w:t>Bagi</w:t>
-      </w:r>
-      <w:proofErr w:type="spellEnd"/>
-      <w:r>
-        <w:t xml:space="preserve"> </w:t>
+        <w:t xml:space="preserve">. Bagi </w:t>
       </w:r>
       <w:proofErr w:type="spellStart"/>
       <w:r>
@@ -10009,20 +9817,11 @@
       </w:pPr>
       <w:proofErr w:type="spellStart"/>
       <w:r>
-        <w:lastRenderedPageBreak/>
         <w:t>Sebuah</w:t>
       </w:r>
       <w:proofErr w:type="spellEnd"/>
       <w:r>
-        <w:t xml:space="preserve"> </w:t>
-      </w:r>
-      <w:proofErr w:type="spellStart"/>
-      <w:r>
-        <w:t>Kubus</w:t>
-      </w:r>
-      <w:proofErr w:type="spellEnd"/>
-      <w:r>
-        <w:t xml:space="preserve"> dan 2 garis diagonal</w:t>
+        <w:t xml:space="preserve"> Kubus dan 2 garis diagonal</w:t>
       </w:r>
     </w:p>
     <w:p>
@@ -10293,12 +10092,10 @@
       <w:r>
         <w:t xml:space="preserve"> </w:t>
       </w:r>
-      <w:proofErr w:type="spellStart"/>
       <w:proofErr w:type="gramStart"/>
       <w:r>
         <w:t>ini</w:t>
       </w:r>
-      <w:proofErr w:type="spellEnd"/>
       <w:r>
         <w:t xml:space="preserve"> :</w:t>
       </w:r>
@@ -10488,15 +10285,7 @@
       </w:r>
       <w:proofErr w:type="spellEnd"/>
       <w:r>
-        <w:t xml:space="preserve"> </w:t>
-      </w:r>
-      <w:proofErr w:type="spellStart"/>
-      <w:r>
-        <w:t>ini</w:t>
-      </w:r>
-      <w:proofErr w:type="spellEnd"/>
-      <w:r>
-        <w:t xml:space="preserve"> </w:t>
+        <w:t xml:space="preserve"> ini </w:t>
       </w:r>
       <w:proofErr w:type="spellStart"/>
       <w:r>
@@ -10736,15 +10525,7 @@
       </w:r>
       <w:proofErr w:type="spellEnd"/>
       <w:r>
-        <w:t xml:space="preserve"> </w:t>
-      </w:r>
-      <w:proofErr w:type="spellStart"/>
-      <w:r>
-        <w:t>ini</w:t>
-      </w:r>
-      <w:proofErr w:type="spellEnd"/>
-      <w:r>
-        <w:t xml:space="preserve"> </w:t>
+        <w:t xml:space="preserve"> ini </w:t>
       </w:r>
       <w:proofErr w:type="spellStart"/>
       <w:r>
@@ -10787,15 +10568,7 @@
       </w:r>
       <w:proofErr w:type="spellEnd"/>
       <w:r>
-        <w:t xml:space="preserve"> </w:t>
-      </w:r>
-      <w:proofErr w:type="spellStart"/>
-      <w:r>
-        <w:t>ini</w:t>
-      </w:r>
-      <w:proofErr w:type="spellEnd"/>
-      <w:r>
-        <w:t xml:space="preserve">, </w:t>
+        <w:t xml:space="preserve"> ini, </w:t>
       </w:r>
       <w:proofErr w:type="spellStart"/>
       <w:r>
@@ -10901,13 +10674,8 @@
       </w:r>
     </w:p>
     <w:p>
-      <w:proofErr w:type="spellStart"/>
-      <w:r>
-        <w:t>Dalam</w:t>
-      </w:r>
-      <w:proofErr w:type="spellEnd"/>
-      <w:r>
-        <w:t xml:space="preserve"> </w:t>
+      <w:r>
+        <w:t xml:space="preserve">Dalam </w:t>
       </w:r>
       <w:proofErr w:type="spellStart"/>
       <w:r>
@@ -10915,15 +10683,7 @@
       </w:r>
       <w:proofErr w:type="spellEnd"/>
       <w:r>
-        <w:t xml:space="preserve"> </w:t>
-      </w:r>
-      <w:proofErr w:type="spellStart"/>
-      <w:r>
-        <w:t>ini</w:t>
-      </w:r>
-      <w:proofErr w:type="spellEnd"/>
-      <w:r>
-        <w:t xml:space="preserve">, </w:t>
+        <w:t xml:space="preserve"> ini, </w:t>
       </w:r>
       <w:proofErr w:type="spellStart"/>
       <w:r>
@@ -11082,7 +10842,15 @@
         </m:r>
       </m:oMath>
       <w:r>
-        <w:t xml:space="preserve"> sisi kubus. Tapi kita akan menggunakan Euclidian distance </w:t>
+        <w:t xml:space="preserve"> sisi kubus. Tapi kita akan </w:t>
+      </w:r>
+      <w:proofErr w:type="spellStart"/>
+      <w:r>
+        <w:t>menggunakan</w:t>
+      </w:r>
+      <w:proofErr w:type="spellEnd"/>
+      <w:r>
+        <w:t xml:space="preserve"> Euclidian distance </w:t>
       </w:r>
       <w:proofErr w:type="spellStart"/>
       <w:r>
@@ -11160,7 +10928,7 @@
         </w:rPr>
         <w:lastRenderedPageBreak/>
         <w:drawing>
-          <wp:inline distT="0" distB="0" distL="0" distR="0" wp14:anchorId="0F117E84" wp14:editId="3843EA14">
+          <wp:inline distT="0" distB="0" distL="0" distR="0" wp14:anchorId="0F117E84" wp14:editId="4AAD9E61">
             <wp:extent cx="3924300" cy="1909253"/>
             <wp:effectExtent l="0" t="0" r="0" b="0"/>
             <wp:docPr id="11" name="Picture 11" descr="3D Distance Formula - Learn the Formula to Find 3D Distance"/>
@@ -11293,15 +11061,7 @@
       </w:r>
       <w:proofErr w:type="spellEnd"/>
       <w:r>
-        <w:t xml:space="preserve"> </w:t>
-      </w:r>
-      <w:proofErr w:type="spellStart"/>
-      <w:r>
-        <w:t>ini</w:t>
-      </w:r>
-      <w:proofErr w:type="spellEnd"/>
-      <w:r>
-        <w:t xml:space="preserve">, </w:t>
+        <w:t xml:space="preserve"> ini, </w:t>
       </w:r>
       <w:proofErr w:type="spellStart"/>
       <w:r>
@@ -11624,13 +11384,8 @@
         </w:numPr>
         <w:ind w:hanging="720"/>
       </w:pPr>
-      <w:proofErr w:type="spellStart"/>
-      <w:r>
-        <w:t>Metode</w:t>
-      </w:r>
-      <w:proofErr w:type="spellEnd"/>
-      <w:r>
-        <w:t xml:space="preserve"> – </w:t>
+      <w:r>
+        <w:t xml:space="preserve">Metode – </w:t>
       </w:r>
       <w:proofErr w:type="spellStart"/>
       <w:r>
@@ -11752,15 +11507,7 @@
         <w:t>.</w:t>
       </w:r>
       <w:r>
-        <w:t xml:space="preserve"> </w:t>
-      </w:r>
-      <w:proofErr w:type="spellStart"/>
-      <w:r>
-        <w:t>Ini</w:t>
-      </w:r>
-      <w:proofErr w:type="spellEnd"/>
-      <w:r>
-        <w:t xml:space="preserve"> </w:t>
+        <w:t xml:space="preserve"> Ini </w:t>
       </w:r>
       <w:proofErr w:type="spellStart"/>
       <w:r>
@@ -11816,13 +11563,8 @@
       </w:r>
       <w:proofErr w:type="spellEnd"/>
       <w:r>
-        <w:t xml:space="preserve"> </w:t>
-      </w:r>
-      <w:proofErr w:type="spellStart"/>
-      <w:r>
-        <w:t>ini</w:t>
-      </w:r>
-      <w:proofErr w:type="spellEnd"/>
+        <w:t xml:space="preserve"> ini</w:t>
+      </w:r>
       <w:r>
         <w:t>:</w:t>
       </w:r>
@@ -12486,21 +12228,7 @@
         <w:rPr>
           <w:szCs w:val="24"/>
         </w:rPr>
-        <w:t xml:space="preserve"> </w:t>
-      </w:r>
-      <w:proofErr w:type="spellStart"/>
-      <w:r>
-        <w:rPr>
-          <w:szCs w:val="24"/>
-        </w:rPr>
-        <w:t>ini</w:t>
-      </w:r>
-      <w:proofErr w:type="spellEnd"/>
-      <w:r>
-        <w:rPr>
-          <w:szCs w:val="24"/>
-        </w:rPr>
-        <w:t xml:space="preserve"> </w:t>
+        <w:t xml:space="preserve"> ini </w:t>
       </w:r>
       <w:proofErr w:type="spellStart"/>
       <w:r>
@@ -14250,13 +13978,8 @@
       <w:r>
         <w:t xml:space="preserve">  </w:t>
       </w:r>
-      <w:proofErr w:type="spellStart"/>
-      <w:r>
-        <w:t>Metode</w:t>
-      </w:r>
-      <w:proofErr w:type="spellEnd"/>
-      <w:r>
-        <w:t xml:space="preserve"> </w:t>
+      <w:r>
+        <w:t xml:space="preserve">Metode </w:t>
       </w:r>
       <w:proofErr w:type="spellStart"/>
       <w:r>
@@ -14533,21 +14256,7 @@
         <w:rPr>
           <w:szCs w:val="24"/>
         </w:rPr>
-        <w:t xml:space="preserve"> </w:t>
-      </w:r>
-      <w:proofErr w:type="spellStart"/>
-      <w:r>
-        <w:rPr>
-          <w:szCs w:val="24"/>
-        </w:rPr>
-        <w:t>Dalam</w:t>
-      </w:r>
-      <w:proofErr w:type="spellEnd"/>
-      <w:r>
-        <w:rPr>
-          <w:szCs w:val="24"/>
-        </w:rPr>
-        <w:t xml:space="preserve"> </w:t>
+        <w:t xml:space="preserve"> Dalam </w:t>
       </w:r>
       <w:proofErr w:type="spellStart"/>
       <w:r>
@@ -14869,6 +14578,90 @@
         <w:rPr>
           <w:szCs w:val="24"/>
         </w:rPr>
+        <w:t xml:space="preserve">, ini </w:t>
+      </w:r>
+      <w:proofErr w:type="spellStart"/>
+      <w:r>
+        <w:rPr>
+          <w:szCs w:val="24"/>
+        </w:rPr>
+        <w:t>berguna</w:t>
+      </w:r>
+      <w:proofErr w:type="spellEnd"/>
+      <w:r>
+        <w:rPr>
+          <w:szCs w:val="24"/>
+        </w:rPr>
+        <w:t xml:space="preserve"> </w:t>
+      </w:r>
+      <w:proofErr w:type="spellStart"/>
+      <w:r>
+        <w:rPr>
+          <w:szCs w:val="24"/>
+        </w:rPr>
+        <w:t>apabila</w:t>
+      </w:r>
+      <w:proofErr w:type="spellEnd"/>
+      <w:r>
+        <w:rPr>
+          <w:szCs w:val="24"/>
+        </w:rPr>
+        <w:t xml:space="preserve"> </w:t>
+      </w:r>
+      <w:proofErr w:type="spellStart"/>
+      <w:r>
+        <w:rPr>
+          <w:szCs w:val="24"/>
+        </w:rPr>
+        <w:t>setiap</w:t>
+      </w:r>
+      <w:proofErr w:type="spellEnd"/>
+      <w:r>
+        <w:rPr>
+          <w:szCs w:val="24"/>
+        </w:rPr>
+        <w:t xml:space="preserve"> Gene </w:t>
+      </w:r>
+      <w:proofErr w:type="spellStart"/>
+      <w:r>
+        <w:rPr>
+          <w:szCs w:val="24"/>
+        </w:rPr>
+        <w:t>memiliki</w:t>
+      </w:r>
+      <w:proofErr w:type="spellEnd"/>
+      <w:r>
+        <w:rPr>
+          <w:szCs w:val="24"/>
+        </w:rPr>
+        <w:t xml:space="preserve"> batas </w:t>
+      </w:r>
+      <w:proofErr w:type="spellStart"/>
+      <w:r>
+        <w:rPr>
+          <w:szCs w:val="24"/>
+        </w:rPr>
+        <w:t>maksimal</w:t>
+      </w:r>
+      <w:proofErr w:type="spellEnd"/>
+      <w:r>
+        <w:rPr>
+          <w:szCs w:val="24"/>
+        </w:rPr>
+        <w:t xml:space="preserve"> yang </w:t>
+      </w:r>
+      <w:proofErr w:type="spellStart"/>
+      <w:r>
+        <w:rPr>
+          <w:szCs w:val="24"/>
+        </w:rPr>
+        <w:t>berbeda</w:t>
+      </w:r>
+      <w:proofErr w:type="spellEnd"/>
+      <w:r>
+        <w:rPr>
+          <w:szCs w:val="24"/>
+        </w:rPr>
         <w:t xml:space="preserve">, </w:t>
       </w:r>
       <w:proofErr w:type="spellStart"/>
@@ -14876,104 +14669,6 @@
         <w:rPr>
           <w:szCs w:val="24"/>
         </w:rPr>
-        <w:t>ini</w:t>
-      </w:r>
-      <w:proofErr w:type="spellEnd"/>
-      <w:r>
-        <w:rPr>
-          <w:szCs w:val="24"/>
-        </w:rPr>
-        <w:t xml:space="preserve"> </w:t>
-      </w:r>
-      <w:proofErr w:type="spellStart"/>
-      <w:r>
-        <w:rPr>
-          <w:szCs w:val="24"/>
-        </w:rPr>
-        <w:t>berguna</w:t>
-      </w:r>
-      <w:proofErr w:type="spellEnd"/>
-      <w:r>
-        <w:rPr>
-          <w:szCs w:val="24"/>
-        </w:rPr>
-        <w:t xml:space="preserve"> </w:t>
-      </w:r>
-      <w:proofErr w:type="spellStart"/>
-      <w:r>
-        <w:rPr>
-          <w:szCs w:val="24"/>
-        </w:rPr>
-        <w:t>apabila</w:t>
-      </w:r>
-      <w:proofErr w:type="spellEnd"/>
-      <w:r>
-        <w:rPr>
-          <w:szCs w:val="24"/>
-        </w:rPr>
-        <w:t xml:space="preserve"> </w:t>
-      </w:r>
-      <w:proofErr w:type="spellStart"/>
-      <w:r>
-        <w:rPr>
-          <w:szCs w:val="24"/>
-        </w:rPr>
-        <w:t>setiap</w:t>
-      </w:r>
-      <w:proofErr w:type="spellEnd"/>
-      <w:r>
-        <w:rPr>
-          <w:szCs w:val="24"/>
-        </w:rPr>
-        <w:t xml:space="preserve"> Gene </w:t>
-      </w:r>
-      <w:proofErr w:type="spellStart"/>
-      <w:r>
-        <w:rPr>
-          <w:szCs w:val="24"/>
-        </w:rPr>
-        <w:t>memiliki</w:t>
-      </w:r>
-      <w:proofErr w:type="spellEnd"/>
-      <w:r>
-        <w:rPr>
-          <w:szCs w:val="24"/>
-        </w:rPr>
-        <w:t xml:space="preserve"> batas </w:t>
-      </w:r>
-      <w:proofErr w:type="spellStart"/>
-      <w:r>
-        <w:rPr>
-          <w:szCs w:val="24"/>
-        </w:rPr>
-        <w:t>maksimal</w:t>
-      </w:r>
-      <w:proofErr w:type="spellEnd"/>
-      <w:r>
-        <w:rPr>
-          <w:szCs w:val="24"/>
-        </w:rPr>
-        <w:t xml:space="preserve"> yang </w:t>
-      </w:r>
-      <w:proofErr w:type="spellStart"/>
-      <w:r>
-        <w:rPr>
-          <w:szCs w:val="24"/>
-        </w:rPr>
-        <w:t>berbeda</w:t>
-      </w:r>
-      <w:proofErr w:type="spellEnd"/>
-      <w:r>
-        <w:rPr>
-          <w:szCs w:val="24"/>
-        </w:rPr>
-        <w:t xml:space="preserve">, </w:t>
-      </w:r>
-      <w:proofErr w:type="spellStart"/>
-      <w:r>
-        <w:rPr>
-          <w:szCs w:val="24"/>
-        </w:rPr>
         <w:t>dalam</w:t>
       </w:r>
       <w:proofErr w:type="spellEnd"/>
@@ -14995,21 +14690,7 @@
         <w:rPr>
           <w:szCs w:val="24"/>
         </w:rPr>
-        <w:t xml:space="preserve"> </w:t>
-      </w:r>
-      <w:proofErr w:type="spellStart"/>
-      <w:r>
-        <w:rPr>
-          <w:szCs w:val="24"/>
-        </w:rPr>
-        <w:t>ini</w:t>
-      </w:r>
-      <w:proofErr w:type="spellEnd"/>
-      <w:r>
-        <w:rPr>
-          <w:szCs w:val="24"/>
-        </w:rPr>
-        <w:t xml:space="preserve"> </w:t>
+        <w:t xml:space="preserve"> ini </w:t>
       </w:r>
       <w:proofErr w:type="spellStart"/>
       <w:r>
@@ -15372,21 +15053,7 @@
         <w:rPr>
           <w:szCs w:val="24"/>
         </w:rPr>
-        <w:t xml:space="preserve"> parameter </w:t>
-      </w:r>
-      <w:proofErr w:type="spellStart"/>
-      <w:r>
-        <w:rPr>
-          <w:szCs w:val="24"/>
-        </w:rPr>
-        <w:t>ini</w:t>
-      </w:r>
-      <w:proofErr w:type="spellEnd"/>
-      <w:r>
-        <w:rPr>
-          <w:szCs w:val="24"/>
-        </w:rPr>
-        <w:t xml:space="preserve"> </w:t>
+        <w:t xml:space="preserve"> parameter ini </w:t>
       </w:r>
       <w:proofErr w:type="spellStart"/>
       <w:r>
@@ -15993,21 +15660,7 @@
         <w:rPr>
           <w:szCs w:val="24"/>
         </w:rPr>
-        <w:t xml:space="preserve"> </w:t>
-      </w:r>
-      <w:proofErr w:type="spellStart"/>
-      <w:r>
-        <w:rPr>
-          <w:szCs w:val="24"/>
-        </w:rPr>
-        <w:t>ini</w:t>
-      </w:r>
-      <w:proofErr w:type="spellEnd"/>
-      <w:r>
-        <w:rPr>
-          <w:szCs w:val="24"/>
-        </w:rPr>
-        <w:t xml:space="preserve"> </w:t>
+        <w:t xml:space="preserve"> ini </w:t>
       </w:r>
       <w:proofErr w:type="spellStart"/>
       <w:r>
@@ -16246,21 +15899,7 @@
         <w:rPr>
           <w:szCs w:val="24"/>
         </w:rPr>
-        <w:t xml:space="preserve">Di Line </w:t>
-      </w:r>
-      <w:proofErr w:type="spellStart"/>
-      <w:r>
-        <w:rPr>
-          <w:szCs w:val="24"/>
-        </w:rPr>
-        <w:t>ini</w:t>
-      </w:r>
-      <w:proofErr w:type="spellEnd"/>
-      <w:r>
-        <w:rPr>
-          <w:szCs w:val="24"/>
-        </w:rPr>
-        <w:t xml:space="preserve"> </w:t>
+        <w:t xml:space="preserve">Di Line ini </w:t>
       </w:r>
       <w:proofErr w:type="spellStart"/>
       <w:r>
@@ -17646,21 +17285,7 @@
         <w:rPr>
           <w:szCs w:val="24"/>
         </w:rPr>
-        <w:t xml:space="preserve">Line </w:t>
-      </w:r>
-      <w:proofErr w:type="spellStart"/>
-      <w:r>
-        <w:rPr>
-          <w:szCs w:val="24"/>
-        </w:rPr>
-        <w:t>ini</w:t>
-      </w:r>
-      <w:proofErr w:type="spellEnd"/>
-      <w:r>
-        <w:rPr>
-          <w:szCs w:val="24"/>
-        </w:rPr>
-        <w:t xml:space="preserve"> </w:t>
+        <w:t xml:space="preserve">Line ini </w:t>
       </w:r>
       <w:proofErr w:type="spellStart"/>
       <w:r>
@@ -17792,21 +17417,7 @@
         <w:rPr>
           <w:szCs w:val="24"/>
         </w:rPr>
-        <w:t xml:space="preserve">. </w:t>
-      </w:r>
-      <w:proofErr w:type="spellStart"/>
-      <w:r>
-        <w:rPr>
-          <w:szCs w:val="24"/>
-        </w:rPr>
-        <w:t>Metode</w:t>
-      </w:r>
-      <w:proofErr w:type="spellEnd"/>
-      <w:r>
-        <w:rPr>
-          <w:szCs w:val="24"/>
-        </w:rPr>
-        <w:t xml:space="preserve"> yang </w:t>
+        <w:t xml:space="preserve">. Metode yang </w:t>
       </w:r>
       <w:proofErr w:type="spellStart"/>
       <w:r>
@@ -17826,21 +17437,7 @@
         <w:rPr>
           <w:szCs w:val="24"/>
         </w:rPr>
-        <w:t xml:space="preserve">Diego </w:t>
-      </w:r>
-      <w:proofErr w:type="spellStart"/>
-      <w:r>
-        <w:rPr>
-          <w:szCs w:val="24"/>
-        </w:rPr>
-        <w:t>Giacomelli</w:t>
-      </w:r>
-      <w:proofErr w:type="spellEnd"/>
-      <w:r>
-        <w:rPr>
-          <w:szCs w:val="24"/>
-        </w:rPr>
-        <w:t xml:space="preserve"> </w:t>
+        <w:t xml:space="preserve">Diego Giacomelli </w:t>
       </w:r>
       <w:proofErr w:type="spellStart"/>
       <w:r>
@@ -18257,21 +17854,7 @@
         <w:rPr>
           <w:szCs w:val="24"/>
         </w:rPr>
-        <w:t xml:space="preserve"> </w:t>
-      </w:r>
-      <w:proofErr w:type="spellStart"/>
-      <w:r>
-        <w:rPr>
-          <w:szCs w:val="24"/>
-        </w:rPr>
-        <w:t>Giacomelli</w:t>
-      </w:r>
-      <w:proofErr w:type="spellEnd"/>
-      <w:r>
-        <w:rPr>
-          <w:szCs w:val="24"/>
-        </w:rPr>
-        <w:t xml:space="preserve"> </w:t>
+        <w:t xml:space="preserve"> Giacomelli </w:t>
       </w:r>
       <w:proofErr w:type="spellStart"/>
       <w:r>
@@ -18602,21 +18185,7 @@
         <w:rPr>
           <w:szCs w:val="24"/>
         </w:rPr>
-        <w:t xml:space="preserve"> </w:t>
-      </w:r>
-      <w:proofErr w:type="spellStart"/>
-      <w:r>
-        <w:rPr>
-          <w:szCs w:val="24"/>
-        </w:rPr>
-        <w:t>ini</w:t>
-      </w:r>
-      <w:proofErr w:type="spellEnd"/>
-      <w:r>
-        <w:rPr>
-          <w:szCs w:val="24"/>
-        </w:rPr>
-        <w:t xml:space="preserve"> </w:t>
+        <w:t xml:space="preserve"> ini </w:t>
       </w:r>
       <w:proofErr w:type="spellStart"/>
       <w:r>
@@ -19373,21 +18942,7 @@
         <w:rPr>
           <w:szCs w:val="24"/>
         </w:rPr>
-        <w:t xml:space="preserve"> </w:t>
-      </w:r>
-      <w:proofErr w:type="spellStart"/>
-      <w:r>
-        <w:rPr>
-          <w:szCs w:val="24"/>
-        </w:rPr>
-        <w:t>ini</w:t>
-      </w:r>
-      <w:proofErr w:type="spellEnd"/>
-      <w:r>
-        <w:rPr>
-          <w:szCs w:val="24"/>
-        </w:rPr>
-        <w:t xml:space="preserve"> </w:t>
+        <w:t xml:space="preserve"> ini </w:t>
       </w:r>
       <w:proofErr w:type="spellStart"/>
       <w:r>
@@ -19863,21 +19418,7 @@
         <w:rPr>
           <w:szCs w:val="24"/>
         </w:rPr>
-        <w:t xml:space="preserve"> </w:t>
-      </w:r>
-      <w:proofErr w:type="spellStart"/>
-      <w:r>
-        <w:rPr>
-          <w:szCs w:val="24"/>
-        </w:rPr>
-        <w:t>ini</w:t>
-      </w:r>
-      <w:proofErr w:type="spellEnd"/>
-      <w:r>
-        <w:rPr>
-          <w:szCs w:val="24"/>
-        </w:rPr>
-        <w:t xml:space="preserve">, </w:t>
+        <w:t xml:space="preserve"> ini, </w:t>
       </w:r>
       <w:proofErr w:type="spellStart"/>
       <w:r>
@@ -20294,21 +19835,7 @@
         <w:rPr>
           <w:szCs w:val="24"/>
         </w:rPr>
-        <w:t xml:space="preserve"> Hasil </w:t>
-      </w:r>
-      <w:proofErr w:type="spellStart"/>
-      <w:r>
-        <w:rPr>
-          <w:szCs w:val="24"/>
-        </w:rPr>
-        <w:t>ini</w:t>
-      </w:r>
-      <w:proofErr w:type="spellEnd"/>
-      <w:r>
-        <w:rPr>
-          <w:szCs w:val="24"/>
-        </w:rPr>
-        <w:t xml:space="preserve"> </w:t>
+        <w:t xml:space="preserve"> Hasil ini </w:t>
       </w:r>
       <w:proofErr w:type="spellStart"/>
       <w:r>
@@ -24189,21 +23716,7 @@
         <w:rPr>
           <w:szCs w:val="24"/>
         </w:rPr>
-        <w:t xml:space="preserve">. </w:t>
-      </w:r>
-      <w:proofErr w:type="spellStart"/>
-      <w:r>
-        <w:rPr>
-          <w:szCs w:val="24"/>
-        </w:rPr>
-        <w:t>Metode</w:t>
-      </w:r>
-      <w:proofErr w:type="spellEnd"/>
-      <w:r>
-        <w:rPr>
-          <w:szCs w:val="24"/>
-        </w:rPr>
-        <w:t xml:space="preserve"> </w:t>
+        <w:t xml:space="preserve">. Metode </w:t>
       </w:r>
       <w:proofErr w:type="spellStart"/>
       <w:r>
@@ -24231,21 +23744,7 @@
         <w:rPr>
           <w:szCs w:val="24"/>
         </w:rPr>
-        <w:t xml:space="preserve"> </w:t>
-      </w:r>
-      <w:proofErr w:type="spellStart"/>
-      <w:r>
-        <w:rPr>
-          <w:szCs w:val="24"/>
-        </w:rPr>
-        <w:t>ini</w:t>
-      </w:r>
-      <w:proofErr w:type="spellEnd"/>
-      <w:r>
-        <w:rPr>
-          <w:szCs w:val="24"/>
-        </w:rPr>
-        <w:t xml:space="preserve"> </w:t>
+        <w:t xml:space="preserve"> ini </w:t>
       </w:r>
       <w:proofErr w:type="spellStart"/>
       <w:r>
@@ -25198,21 +24697,7 @@
         <w:rPr>
           <w:szCs w:val="24"/>
         </w:rPr>
-        <w:t xml:space="preserve"> roulette </w:t>
-      </w:r>
-      <w:proofErr w:type="spellStart"/>
-      <w:r>
-        <w:rPr>
-          <w:szCs w:val="24"/>
-        </w:rPr>
-        <w:t>ini</w:t>
-      </w:r>
-      <w:proofErr w:type="spellEnd"/>
-      <w:r>
-        <w:rPr>
-          <w:szCs w:val="24"/>
-        </w:rPr>
-        <w:t xml:space="preserve">, </w:t>
+        <w:t xml:space="preserve"> roulette ini, </w:t>
       </w:r>
       <w:proofErr w:type="spellStart"/>
       <w:r>
@@ -26966,21 +26451,7 @@
         <w:rPr>
           <w:szCs w:val="24"/>
         </w:rPr>
-        <w:t xml:space="preserve"> Mutation </w:t>
-      </w:r>
-      <w:proofErr w:type="spellStart"/>
-      <w:r>
-        <w:rPr>
-          <w:szCs w:val="24"/>
-        </w:rPr>
-        <w:t>ini</w:t>
-      </w:r>
-      <w:proofErr w:type="spellEnd"/>
-      <w:r>
-        <w:rPr>
-          <w:szCs w:val="24"/>
-        </w:rPr>
-        <w:t xml:space="preserve"> </w:t>
+        <w:t xml:space="preserve"> Mutation ini </w:t>
       </w:r>
       <w:proofErr w:type="spellStart"/>
       <w:r>
@@ -27735,34 +27206,18 @@
         </w:rPr>
         <w:t xml:space="preserve">. </w:t>
       </w:r>
-      <w:proofErr w:type="spellStart"/>
-      <w:r>
-        <w:rPr>
-          <w:szCs w:val="24"/>
-        </w:rPr>
-        <w:t>Dalam</w:t>
-      </w:r>
-      <w:proofErr w:type="spellEnd"/>
-      <w:r>
-        <w:rPr>
-          <w:szCs w:val="24"/>
-        </w:rPr>
-        <w:t xml:space="preserve"> tracing </w:t>
-      </w:r>
-      <w:proofErr w:type="spellStart"/>
+      <w:r>
+        <w:rPr>
+          <w:szCs w:val="24"/>
+        </w:rPr>
+        <w:t xml:space="preserve">Dalam tracing </w:t>
+      </w:r>
       <w:proofErr w:type="gramStart"/>
       <w:r>
         <w:rPr>
           <w:szCs w:val="24"/>
         </w:rPr>
-        <w:t>ini</w:t>
-      </w:r>
-      <w:proofErr w:type="spellEnd"/>
-      <w:r>
-        <w:rPr>
-          <w:szCs w:val="24"/>
-        </w:rPr>
-        <w:t>,  yang</w:t>
+        <w:t>ini,  yang</w:t>
       </w:r>
       <w:proofErr w:type="gramEnd"/>
       <w:r>
@@ -27909,21 +27364,7 @@
         <w:rPr>
           <w:szCs w:val="24"/>
         </w:rPr>
-        <w:t xml:space="preserve"> – 2 </w:t>
-      </w:r>
-      <w:proofErr w:type="spellStart"/>
-      <w:r>
-        <w:rPr>
-          <w:szCs w:val="24"/>
-        </w:rPr>
-        <w:t>ini</w:t>
-      </w:r>
-      <w:proofErr w:type="spellEnd"/>
-      <w:r>
-        <w:rPr>
-          <w:szCs w:val="24"/>
-        </w:rPr>
-        <w:t xml:space="preserve"> </w:t>
+        <w:t xml:space="preserve"> – 2 ini </w:t>
       </w:r>
       <w:proofErr w:type="spellStart"/>
       <w:r>
@@ -28580,21 +28021,7 @@
         <w:rPr>
           <w:szCs w:val="24"/>
         </w:rPr>
-        <w:t xml:space="preserve"> </w:t>
-      </w:r>
-      <w:proofErr w:type="spellStart"/>
-      <w:r>
-        <w:rPr>
-          <w:szCs w:val="24"/>
-        </w:rPr>
-        <w:t>ini</w:t>
-      </w:r>
-      <w:proofErr w:type="spellEnd"/>
-      <w:r>
-        <w:rPr>
-          <w:szCs w:val="24"/>
-        </w:rPr>
-        <w:t xml:space="preserve"> </w:t>
+        <w:t xml:space="preserve"> ini </w:t>
       </w:r>
       <w:proofErr w:type="spellStart"/>
       <w:r>
@@ -28692,21 +28119,7 @@
         <w:rPr>
           <w:szCs w:val="24"/>
         </w:rPr>
-        <w:t xml:space="preserve">. </w:t>
-      </w:r>
-      <w:proofErr w:type="spellStart"/>
-      <w:r>
-        <w:rPr>
-          <w:szCs w:val="24"/>
-        </w:rPr>
-        <w:t>Selama</w:t>
-      </w:r>
-      <w:proofErr w:type="spellEnd"/>
-      <w:r>
-        <w:rPr>
-          <w:szCs w:val="24"/>
-        </w:rPr>
-        <w:t xml:space="preserve"> </w:t>
+        <w:t xml:space="preserve">. Selama </w:t>
       </w:r>
       <w:proofErr w:type="spellStart"/>
       <w:r>
@@ -29028,21 +28441,7 @@
         <w:rPr>
           <w:szCs w:val="24"/>
         </w:rPr>
-        <w:t xml:space="preserve"> </w:t>
-      </w:r>
-      <w:proofErr w:type="spellStart"/>
-      <w:r>
-        <w:rPr>
-          <w:szCs w:val="24"/>
-        </w:rPr>
-        <w:t>ini</w:t>
-      </w:r>
-      <w:proofErr w:type="spellEnd"/>
-      <w:r>
-        <w:rPr>
-          <w:szCs w:val="24"/>
-        </w:rPr>
-        <w:t xml:space="preserve"> </w:t>
+        <w:t xml:space="preserve"> ini </w:t>
       </w:r>
       <w:proofErr w:type="spellStart"/>
       <w:r>
@@ -29278,13 +28677,8 @@
       <w:r>
         <w:t xml:space="preserve"> </w:t>
       </w:r>
-      <w:proofErr w:type="spellStart"/>
-      <w:r>
-        <w:t>Vijini</w:t>
-      </w:r>
-      <w:proofErr w:type="spellEnd"/>
-      <w:r>
-        <w:t xml:space="preserve"> </w:t>
+      <w:r>
+        <w:t xml:space="preserve">Vijini </w:t>
       </w:r>
       <w:proofErr w:type="spellStart"/>
       <w:r>
@@ -29339,21 +28733,7 @@
         <w:rPr>
           <w:lang w:val="en-US"/>
         </w:rPr>
-        <w:t xml:space="preserve"> 27 </w:t>
-      </w:r>
-      <w:proofErr w:type="spellStart"/>
-      <w:r>
-        <w:rPr>
-          <w:lang w:val="en-US"/>
-        </w:rPr>
-        <w:t>Januari</w:t>
-      </w:r>
-      <w:proofErr w:type="spellEnd"/>
-      <w:r>
-        <w:rPr>
-          <w:lang w:val="en-US"/>
-        </w:rPr>
-        <w:t xml:space="preserve"> 2023)</w:t>
+        <w:t xml:space="preserve"> 27 Januari 2023)</w:t>
       </w:r>
     </w:p>
   </w:footnote>

</xml_diff>